<commit_message>
Documento de tesis con conflictos del repositorio -  reservacion anticipada
</commit_message>
<xml_diff>
--- a/Documento Tesis no match.docx
+++ b/Documento Tesis no match.docx
@@ -34679,7 +34679,16 @@
           <w:sz w:val="24"/>
           <w:szCs w:val="24"/>
         </w:rPr>
-        <w:t>Nivel 2</w:t>
+        <w:t xml:space="preserve">Nivel </w:t>
+      </w:r>
+      <w:r>
+        <w:rPr>
+          <w:rFonts w:ascii="Arial" w:eastAsiaTheme="minorEastAsia" w:hAnsi="Arial" w:cs="Arial"/>
+          <w:b/>
+          <w:sz w:val="24"/>
+          <w:szCs w:val="24"/>
+        </w:rPr>
+        <w:t>4</w:t>
       </w:r>
       <w:r>
         <w:rPr>
@@ -34804,7 +34813,30 @@
           <w:i/>
         </w:rPr>
         <w:tab/>
-        <w:t>E: es el conjunto de aristas que los enlaces de fibra.</w:t>
+        <w:t>E: es el conjunto de aristas que</w:t>
+      </w:r>
+      <w:r>
+        <w:rPr>
+          <w:rFonts w:ascii="Cambria Math" w:hAnsi="Cambria Math"/>
+          <w:i/>
+        </w:rPr>
+        <w:t xml:space="preserve"> </w:t>
+      </w:r>
+      <w:proofErr w:type="spellStart"/>
+      <w:r>
+        <w:rPr>
+          <w:rFonts w:ascii="Cambria Math" w:hAnsi="Cambria Math"/>
+          <w:i/>
+        </w:rPr>
+        <w:t>represnta</w:t>
+      </w:r>
+      <w:proofErr w:type="spellEnd"/>
+      <w:r>
+        <w:rPr>
+          <w:rFonts w:ascii="Cambria Math" w:hAnsi="Cambria Math"/>
+          <w:i/>
+        </w:rPr>
+        <w:t xml:space="preserve"> los enlaces de fibra.</w:t>
       </w:r>
     </w:p>
     <w:p>
@@ -34899,19 +34931,7 @@
             <w:rPr>
               <w:rFonts w:ascii="Cambria Math" w:hAnsi="Cambria Math"/>
             </w:rPr>
-            <m:t>=|V|</m:t>
-          </m:r>
-          <m:r>
-            <w:rPr>
-              <w:rFonts w:ascii="Cambria Math" w:hAnsi="Cambria Math"/>
-            </w:rPr>
-            <m:t xml:space="preserve"> :Número de nodo</m:t>
-          </m:r>
-          <m:r>
-            <w:rPr>
-              <w:rFonts w:ascii="Cambria Math" w:hAnsi="Cambria Math"/>
-            </w:rPr>
-            <m:t>s</m:t>
+            <m:t>=|V| :Número de nodos</m:t>
           </m:r>
         </m:oMath>
       </m:oMathPara>
@@ -34959,25 +34979,7 @@
             <w:rPr>
               <w:rFonts w:ascii="Cambria Math" w:hAnsi="Cambria Math"/>
             </w:rPr>
-            <m:t xml:space="preserve">=|E| </m:t>
-          </m:r>
-          <m:r>
-            <w:rPr>
-              <w:rFonts w:ascii="Cambria Math" w:hAnsi="Cambria Math"/>
-            </w:rPr>
-            <m:t xml:space="preserve">:Número de </m:t>
-          </m:r>
-          <m:r>
-            <w:rPr>
-              <w:rFonts w:ascii="Cambria Math" w:hAnsi="Cambria Math"/>
-            </w:rPr>
-            <m:t>enlace</m:t>
-          </m:r>
-          <m:r>
-            <w:rPr>
-              <w:rFonts w:ascii="Cambria Math" w:hAnsi="Cambria Math"/>
-            </w:rPr>
-            <m:t>s</m:t>
+            <m:t>=|E| :Número de enlaces</m:t>
           </m:r>
         </m:oMath>
       </m:oMathPara>
@@ -35141,14 +35143,7 @@
               <w:rFonts w:ascii="Cambria Math" w:hAnsi="Cambria Math"/>
               <w:sz w:val="20"/>
             </w:rPr>
-            <m:t xml:space="preserve">  el par de </m:t>
-          </m:r>
-          <m:r>
-            <w:rPr>
-              <w:rFonts w:ascii="Cambria Math" w:hAnsi="Cambria Math"/>
-              <w:sz w:val="20"/>
-            </w:rPr>
-            <m:t xml:space="preserve">enlaces unidirecionales con direcciones opuestas entre los nodos i y j. </m:t>
+            <m:t xml:space="preserve">  el par de enlaces unidirecionales con direcciones opuestas entre los nodos i y j. </m:t>
           </m:r>
         </m:oMath>
       </m:oMathPara>
@@ -35221,7 +35216,6 @@
         </w:rPr>
         <w:t xml:space="preserve">La solicitud de ancho de banda es la capacidad de una longitud de onda sobre la tecnología WDM. Para soportar la reservación anticipada el tiempo es divido en una serie de </w:t>
       </w:r>
-      <w:proofErr w:type="spellStart"/>
       <w:r>
         <w:rPr>
           <w:rFonts w:ascii="Arial" w:eastAsiaTheme="minorEastAsia" w:hAnsi="Arial" w:cs="Arial"/>
@@ -35231,7 +35225,6 @@
         </w:rPr>
         <w:t>timeslots</w:t>
       </w:r>
-      <w:proofErr w:type="spellEnd"/>
       <w:r>
         <w:rPr>
           <w:rFonts w:ascii="Arial" w:eastAsiaTheme="minorEastAsia" w:hAnsi="Arial" w:cs="Arial"/>
@@ -35427,23 +35420,39 @@
         </w:rPr>
         <w:t xml:space="preserve">del </w:t>
       </w:r>
+      <w:r>
+        <w:rPr>
+          <w:rFonts w:ascii="Arial" w:eastAsiaTheme="minorEastAsia" w:hAnsi="Arial" w:cs="Arial"/>
+          <w:sz w:val="24"/>
+          <w:szCs w:val="24"/>
+        </w:rPr>
+        <w:t>algoritmo</w:t>
+      </w:r>
+      <w:r>
+        <w:rPr>
+          <w:rFonts w:ascii="Arial" w:eastAsiaTheme="minorEastAsia" w:hAnsi="Arial" w:cs="Arial"/>
+          <w:sz w:val="24"/>
+          <w:szCs w:val="24"/>
+        </w:rPr>
+        <w:t xml:space="preserve"> propuesto por  </w:t>
+      </w:r>
       <w:proofErr w:type="spellStart"/>
       <w:r>
         <w:rPr>
-          <w:rFonts w:ascii="Arial" w:eastAsiaTheme="minorEastAsia" w:hAnsi="Arial" w:cs="Arial"/>
-          <w:sz w:val="24"/>
-          <w:szCs w:val="24"/>
-        </w:rPr>
-        <w:t>algotirmo</w:t>
+          <w:rFonts w:ascii="Times New Roman" w:hAnsi="Times New Roman" w:cs="Times New Roman"/>
+          <w:sz w:val="24"/>
+          <w:szCs w:val="24"/>
+        </w:rPr>
+        <w:t>Jun</w:t>
       </w:r>
       <w:proofErr w:type="spellEnd"/>
       <w:r>
         <w:rPr>
-          <w:rFonts w:ascii="Arial" w:eastAsiaTheme="minorEastAsia" w:hAnsi="Arial" w:cs="Arial"/>
-          <w:sz w:val="24"/>
-          <w:szCs w:val="24"/>
-        </w:rPr>
-        <w:t xml:space="preserve"> propuesto por  </w:t>
+          <w:rFonts w:ascii="Times New Roman" w:hAnsi="Times New Roman" w:cs="Times New Roman"/>
+          <w:sz w:val="24"/>
+          <w:szCs w:val="24"/>
+        </w:rPr>
+        <w:t xml:space="preserve"> </w:t>
       </w:r>
       <w:proofErr w:type="spellStart"/>
       <w:r>
@@ -35452,7 +35461,7 @@
           <w:sz w:val="24"/>
           <w:szCs w:val="24"/>
         </w:rPr>
-        <w:t>Jun</w:t>
+        <w:t>Zheng</w:t>
       </w:r>
       <w:proofErr w:type="spellEnd"/>
       <w:r>
@@ -35461,7 +35470,7 @@
           <w:sz w:val="24"/>
           <w:szCs w:val="24"/>
         </w:rPr>
-        <w:t xml:space="preserve"> </w:t>
+        <w:t xml:space="preserve"> and Hussein  y T. </w:t>
       </w:r>
       <w:proofErr w:type="spellStart"/>
       <w:r>
@@ -35470,7 +35479,7 @@
           <w:sz w:val="24"/>
           <w:szCs w:val="24"/>
         </w:rPr>
-        <w:t>Zheng</w:t>
+        <w:t>Mouftah</w:t>
       </w:r>
       <w:proofErr w:type="spellEnd"/>
       <w:r>
@@ -35479,80 +35488,487 @@
           <w:sz w:val="24"/>
           <w:szCs w:val="24"/>
         </w:rPr>
-        <w:t xml:space="preserve"> and Hussein  y T. </w:t>
-      </w:r>
-      <w:proofErr w:type="spellStart"/>
+        <w:t>, es asignar  longitudes onda</w:t>
+      </w:r>
       <w:r>
         <w:rPr>
           <w:rFonts w:ascii="Times New Roman" w:hAnsi="Times New Roman" w:cs="Times New Roman"/>
           <w:sz w:val="24"/>
           <w:szCs w:val="24"/>
         </w:rPr>
-        <w:t>Mouftah</w:t>
-      </w:r>
-      <w:proofErr w:type="spellEnd"/>
+        <w:t xml:space="preserve"> (sin nodos con conversión de longitud de onda)</w:t>
+      </w:r>
       <w:r>
         <w:rPr>
           <w:rFonts w:ascii="Times New Roman" w:hAnsi="Times New Roman" w:cs="Times New Roman"/>
           <w:sz w:val="24"/>
           <w:szCs w:val="24"/>
         </w:rPr>
-        <w:t xml:space="preserve">, es asignar  longitudes onda de forma granular sobre un </w:t>
-      </w:r>
-      <w:proofErr w:type="spellStart"/>
+        <w:t xml:space="preserve"> de forma granular sobre un timeslot con una duración de numero entero de timeslot, esto quiere decir que la reservación solo comienza  y terminar en un</w:t>
+      </w:r>
       <w:r>
         <w:rPr>
           <w:rFonts w:ascii="Times New Roman" w:hAnsi="Times New Roman" w:cs="Times New Roman"/>
           <w:sz w:val="24"/>
           <w:szCs w:val="24"/>
         </w:rPr>
-        <w:t>timeslot</w:t>
-      </w:r>
-      <w:proofErr w:type="spellEnd"/>
+        <w:t xml:space="preserve"> unidad entera de</w:t>
+      </w:r>
       <w:r>
         <w:rPr>
           <w:rFonts w:ascii="Times New Roman" w:hAnsi="Times New Roman" w:cs="Times New Roman"/>
           <w:sz w:val="24"/>
           <w:szCs w:val="24"/>
         </w:rPr>
-        <w:t xml:space="preserve"> con una duración de numero entero de </w:t>
-      </w:r>
-      <w:proofErr w:type="spellStart"/>
-      <w:r>
+        <w:t xml:space="preserve"> timeslot. </w:t>
+      </w:r>
+    </w:p>
+    <w:p>
+      <w:pPr>
+        <w:spacing w:line="240" w:lineRule="auto"/>
+        <w:jc w:val="both"/>
         <w:rPr>
           <w:rFonts w:ascii="Times New Roman" w:hAnsi="Times New Roman" w:cs="Times New Roman"/>
           <w:sz w:val="24"/>
           <w:szCs w:val="24"/>
         </w:rPr>
-        <w:t>timeslot</w:t>
-      </w:r>
-      <w:proofErr w:type="spellEnd"/>
+      </w:pPr>
       <w:r>
         <w:rPr>
           <w:rFonts w:ascii="Times New Roman" w:hAnsi="Times New Roman" w:cs="Times New Roman"/>
           <w:sz w:val="24"/>
           <w:szCs w:val="24"/>
         </w:rPr>
-        <w:t xml:space="preserve">, esto quiere decir que la reservación solo comienza  y terminar en un </w:t>
-      </w:r>
-      <w:proofErr w:type="spellStart"/>
-      <w:r>
-        <w:rPr>
-          <w:rFonts w:ascii="Times New Roman" w:hAnsi="Times New Roman" w:cs="Times New Roman"/>
-          <w:sz w:val="24"/>
-          <w:szCs w:val="24"/>
-        </w:rPr>
-        <w:t>timeslot</w:t>
-      </w:r>
-      <w:proofErr w:type="spellEnd"/>
-      <w:r>
-        <w:rPr>
-          <w:rFonts w:ascii="Times New Roman" w:hAnsi="Times New Roman" w:cs="Times New Roman"/>
-          <w:sz w:val="24"/>
-          <w:szCs w:val="24"/>
-        </w:rPr>
-        <w:t xml:space="preserve">. </w:t>
-      </w:r>
+        <w:t>Se  define las siguientes funciones y variables:</w:t>
+      </w:r>
+    </w:p>
+    <w:p>
+      <w:pPr>
+        <w:pStyle w:val="Sinespaciado"/>
+        <w:rPr>
+          <w:rFonts w:ascii="Times New Roman" w:hAnsi="Times New Roman"/>
+        </w:rPr>
+      </w:pPr>
+      <m:oMathPara>
+        <m:oMath>
+          <m:sSub>
+            <m:sSubPr>
+              <m:ctrlPr>
+                <w:rPr>
+                  <w:rFonts w:ascii="Cambria Math" w:hAnsi="Cambria Math"/>
+                </w:rPr>
+              </m:ctrlPr>
+            </m:sSubPr>
+            <m:e>
+              <m:r>
+                <w:rPr>
+                  <w:rFonts w:ascii="Cambria Math" w:hAnsi="Cambria Math"/>
+                </w:rPr>
+                <m:t>t</m:t>
+              </m:r>
+            </m:e>
+            <m:sub>
+              <m:r>
+                <w:rPr>
+                  <w:rFonts w:ascii="Cambria Math" w:hAnsi="Cambria Math"/>
+                </w:rPr>
+                <m:t>s</m:t>
+              </m:r>
+            </m:sub>
+          </m:sSub>
+          <m:r>
+            <m:rPr>
+              <m:sty m:val="p"/>
+            </m:rPr>
+            <w:rPr>
+              <w:rFonts w:ascii="Cambria Math" w:hAnsi="Cambria Math"/>
+            </w:rPr>
+            <m:t>:</m:t>
+          </m:r>
+          <m:r>
+            <m:rPr>
+              <m:sty m:val="p"/>
+            </m:rPr>
+            <w:rPr>
+              <w:rFonts w:ascii="Cambria Math" w:hAnsi="Cambria Math"/>
+            </w:rPr>
+            <m:t xml:space="preserve"> </m:t>
+          </m:r>
+          <m:r>
+            <w:rPr>
+              <w:rFonts w:ascii="Cambria Math" w:hAnsi="Cambria Math"/>
+            </w:rPr>
+            <m:t>Tiempo</m:t>
+          </m:r>
+          <m:r>
+            <m:rPr>
+              <m:sty m:val="p"/>
+            </m:rPr>
+            <w:rPr>
+              <w:rFonts w:ascii="Cambria Math" w:hAnsi="Cambria Math"/>
+            </w:rPr>
+            <m:t xml:space="preserve"> </m:t>
+          </m:r>
+          <m:r>
+            <w:rPr>
+              <w:rFonts w:ascii="Cambria Math" w:hAnsi="Cambria Math"/>
+            </w:rPr>
+            <m:t>de</m:t>
+          </m:r>
+          <m:r>
+            <m:rPr>
+              <m:sty m:val="p"/>
+            </m:rPr>
+            <w:rPr>
+              <w:rFonts w:ascii="Cambria Math" w:hAnsi="Cambria Math"/>
+            </w:rPr>
+            <m:t xml:space="preserve"> </m:t>
+          </m:r>
+          <m:r>
+            <w:rPr>
+              <w:rFonts w:ascii="Cambria Math" w:hAnsi="Cambria Math"/>
+            </w:rPr>
+            <m:t>inicio</m:t>
+          </m:r>
+          <m:r>
+            <m:rPr>
+              <m:sty m:val="p"/>
+            </m:rPr>
+            <w:rPr>
+              <w:rFonts w:ascii="Cambria Math" w:hAnsi="Cambria Math"/>
+            </w:rPr>
+            <m:t xml:space="preserve"> </m:t>
+          </m:r>
+          <m:r>
+            <m:rPr>
+              <m:sty m:val="p"/>
+            </m:rPr>
+            <w:rPr>
+              <w:rFonts w:ascii="Cambria Math" w:hAnsi="Cambria Math"/>
+            </w:rPr>
+            <m:t xml:space="preserve"> </m:t>
+          </m:r>
+          <m:r>
+            <w:rPr>
+              <w:rFonts w:ascii="Cambria Math" w:hAnsi="Cambria Math"/>
+            </w:rPr>
+            <m:t>espe</m:t>
+          </m:r>
+          <m:r>
+            <w:rPr>
+              <w:rFonts w:ascii="Cambria Math" w:hAnsi="Cambria Math"/>
+            </w:rPr>
+            <m:t>c</m:t>
+          </m:r>
+          <m:r>
+            <m:rPr>
+              <m:sty m:val="p"/>
+            </m:rPr>
+            <w:rPr>
+              <w:rFonts w:ascii="Cambria Math" w:hAnsi="Cambria Math"/>
+            </w:rPr>
+            <m:t>í</m:t>
+          </m:r>
+          <m:r>
+            <w:rPr>
+              <w:rFonts w:ascii="Cambria Math" w:hAnsi="Cambria Math"/>
+            </w:rPr>
+            <m:t>fico</m:t>
+          </m:r>
+        </m:oMath>
+      </m:oMathPara>
+    </w:p>
+    <w:p>
+      <w:pPr>
+        <w:pStyle w:val="Sinespaciado"/>
+        <w:rPr>
+          <w:rFonts w:ascii="Times New Roman" w:eastAsiaTheme="minorEastAsia" w:hAnsi="Times New Roman"/>
+        </w:rPr>
+      </w:pPr>
+      <m:oMathPara>
+        <m:oMath>
+          <m:sSub>
+            <m:sSubPr>
+              <m:ctrlPr>
+                <w:rPr>
+                  <w:rFonts w:ascii="Cambria Math" w:eastAsiaTheme="minorEastAsia" w:hAnsi="Cambria Math" w:cs="Arial"/>
+                </w:rPr>
+              </m:ctrlPr>
+            </m:sSubPr>
+            <m:e>
+              <m:r>
+                <w:rPr>
+                  <w:rFonts w:ascii="Cambria Math" w:eastAsiaTheme="minorEastAsia" w:hAnsi="Cambria Math" w:cs="Arial"/>
+                </w:rPr>
+                <m:t>T</m:t>
+              </m:r>
+            </m:e>
+            <m:sub>
+              <m:r>
+                <w:rPr>
+                  <w:rFonts w:ascii="Cambria Math" w:eastAsiaTheme="minorEastAsia" w:hAnsi="Cambria Math" w:cs="Arial"/>
+                </w:rPr>
+                <m:t>d</m:t>
+              </m:r>
+            </m:sub>
+          </m:sSub>
+          <m:r>
+            <m:rPr>
+              <m:sty m:val="p"/>
+            </m:rPr>
+            <w:rPr>
+              <w:rFonts w:ascii="Cambria Math" w:eastAsiaTheme="minorEastAsia" w:hAnsi="Cambria Math" w:cs="Arial"/>
+            </w:rPr>
+            <m:t xml:space="preserve">: </m:t>
+          </m:r>
+          <m:r>
+            <w:rPr>
+              <w:rFonts w:ascii="Cambria Math" w:eastAsiaTheme="minorEastAsia" w:hAnsi="Cambria Math" w:cs="Arial"/>
+            </w:rPr>
+            <m:t>Tiempo</m:t>
+          </m:r>
+          <m:r>
+            <m:rPr>
+              <m:sty m:val="p"/>
+            </m:rPr>
+            <w:rPr>
+              <w:rFonts w:ascii="Cambria Math" w:eastAsiaTheme="minorEastAsia" w:hAnsi="Cambria Math" w:cs="Arial"/>
+            </w:rPr>
+            <m:t xml:space="preserve"> </m:t>
+          </m:r>
+          <m:r>
+            <w:rPr>
+              <w:rFonts w:ascii="Cambria Math" w:eastAsiaTheme="minorEastAsia" w:hAnsi="Cambria Math" w:cs="Arial"/>
+            </w:rPr>
+            <m:t>de</m:t>
+          </m:r>
+          <m:r>
+            <m:rPr>
+              <m:sty m:val="p"/>
+            </m:rPr>
+            <w:rPr>
+              <w:rFonts w:ascii="Cambria Math" w:eastAsiaTheme="minorEastAsia" w:hAnsi="Cambria Math" w:cs="Arial"/>
+            </w:rPr>
+            <m:t xml:space="preserve"> </m:t>
+          </m:r>
+          <m:r>
+            <w:rPr>
+              <w:rFonts w:ascii="Cambria Math" w:eastAsiaTheme="minorEastAsia" w:hAnsi="Cambria Math" w:cs="Arial"/>
+            </w:rPr>
+            <m:t>duracion</m:t>
+          </m:r>
+          <m:r>
+            <m:rPr>
+              <m:sty m:val="p"/>
+            </m:rPr>
+            <w:rPr>
+              <w:rFonts w:ascii="Cambria Math" w:eastAsiaTheme="minorEastAsia" w:hAnsi="Cambria Math" w:cs="Arial"/>
+            </w:rPr>
+            <m:t xml:space="preserve"> </m:t>
+          </m:r>
+          <m:r>
+            <w:rPr>
+              <w:rFonts w:ascii="Cambria Math" w:eastAsiaTheme="minorEastAsia" w:hAnsi="Cambria Math" w:cs="Arial"/>
+            </w:rPr>
+            <m:t>espec</m:t>
+          </m:r>
+          <m:r>
+            <m:rPr>
+              <m:sty m:val="p"/>
+            </m:rPr>
+            <w:rPr>
+              <w:rFonts w:ascii="Cambria Math" w:eastAsiaTheme="minorEastAsia" w:hAnsi="Cambria Math" w:cs="Arial"/>
+            </w:rPr>
+            <m:t>í</m:t>
+          </m:r>
+          <m:r>
+            <w:rPr>
+              <w:rFonts w:ascii="Cambria Math" w:eastAsiaTheme="minorEastAsia" w:hAnsi="Cambria Math" w:cs="Arial"/>
+            </w:rPr>
+            <m:t>fico</m:t>
+          </m:r>
+        </m:oMath>
+      </m:oMathPara>
+    </w:p>
+    <w:p>
+      <w:pPr>
+        <w:pStyle w:val="Sinespaciado"/>
+        <w:rPr>
+          <w:rFonts w:ascii="Times New Roman" w:hAnsi="Times New Roman"/>
+        </w:rPr>
+      </w:pPr>
+      <m:oMathPara>
+        <m:oMath>
+          <m:sSub>
+            <m:sSubPr>
+              <m:ctrlPr>
+                <w:rPr>
+                  <w:rFonts w:ascii="Cambria Math" w:eastAsiaTheme="minorEastAsia" w:hAnsi="Cambria Math" w:cs="Arial"/>
+                </w:rPr>
+              </m:ctrlPr>
+            </m:sSubPr>
+            <m:e>
+              <m:r>
+                <w:rPr>
+                  <w:rFonts w:ascii="Cambria Math" w:eastAsiaTheme="minorEastAsia" w:hAnsi="Cambria Math" w:cs="Arial"/>
+                </w:rPr>
+                <m:t>t</m:t>
+              </m:r>
+            </m:e>
+            <m:sub>
+              <m:r>
+                <w:rPr>
+                  <w:rFonts w:ascii="Cambria Math" w:eastAsiaTheme="minorEastAsia" w:hAnsi="Cambria Math" w:cs="Arial"/>
+                </w:rPr>
+                <m:t>e</m:t>
+              </m:r>
+            </m:sub>
+          </m:sSub>
+          <m:r>
+            <m:rPr>
+              <m:sty m:val="p"/>
+            </m:rPr>
+            <w:rPr>
+              <w:rFonts w:ascii="Cambria Math" w:eastAsiaTheme="minorEastAsia" w:hAnsi="Cambria Math" w:cs="Arial"/>
+            </w:rPr>
+            <m:t xml:space="preserve">= </m:t>
+          </m:r>
+          <m:sSub>
+            <m:sSubPr>
+              <m:ctrlPr>
+                <w:rPr>
+                  <w:rFonts w:ascii="Cambria Math" w:hAnsi="Cambria Math"/>
+                </w:rPr>
+              </m:ctrlPr>
+            </m:sSubPr>
+            <m:e>
+              <m:r>
+                <w:rPr>
+                  <w:rFonts w:ascii="Cambria Math" w:hAnsi="Cambria Math"/>
+                </w:rPr>
+                <m:t>t</m:t>
+              </m:r>
+            </m:e>
+            <m:sub>
+              <m:r>
+                <w:rPr>
+                  <w:rFonts w:ascii="Cambria Math" w:hAnsi="Cambria Math"/>
+                </w:rPr>
+                <m:t>s</m:t>
+              </m:r>
+            </m:sub>
+          </m:sSub>
+          <m:r>
+            <m:rPr>
+              <m:sty m:val="p"/>
+            </m:rPr>
+            <w:rPr>
+              <w:rFonts w:ascii="Cambria Math" w:eastAsiaTheme="minorEastAsia" w:hAnsi="Cambria Math" w:cs="Arial"/>
+            </w:rPr>
+            <m:t xml:space="preserve">+ </m:t>
+          </m:r>
+          <m:sSub>
+            <m:sSubPr>
+              <m:ctrlPr>
+                <w:rPr>
+                  <w:rFonts w:ascii="Cambria Math" w:eastAsiaTheme="minorEastAsia" w:hAnsi="Cambria Math" w:cs="Arial"/>
+                </w:rPr>
+              </m:ctrlPr>
+            </m:sSubPr>
+            <m:e>
+              <m:r>
+                <w:rPr>
+                  <w:rFonts w:ascii="Cambria Math" w:eastAsiaTheme="minorEastAsia" w:hAnsi="Cambria Math" w:cs="Arial"/>
+                </w:rPr>
+                <m:t>T</m:t>
+              </m:r>
+            </m:e>
+            <m:sub>
+              <m:r>
+                <w:rPr>
+                  <w:rFonts w:ascii="Cambria Math" w:eastAsiaTheme="minorEastAsia" w:hAnsi="Cambria Math" w:cs="Arial"/>
+                </w:rPr>
+                <m:t>d</m:t>
+              </m:r>
+            </m:sub>
+          </m:sSub>
+          <m:r>
+            <m:rPr>
+              <m:sty m:val="p"/>
+            </m:rPr>
+            <w:rPr>
+              <w:rFonts w:ascii="Cambria Math" w:eastAsiaTheme="minorEastAsia" w:hAnsi="Cambria Math" w:cs="Arial"/>
+            </w:rPr>
+            <m:t>:</m:t>
+          </m:r>
+          <m:r>
+            <w:rPr>
+              <w:rFonts w:ascii="Cambria Math" w:eastAsiaTheme="minorEastAsia" w:hAnsi="Cambria Math" w:cs="Arial"/>
+            </w:rPr>
+            <m:t>Tiempo</m:t>
+          </m:r>
+          <m:r>
+            <m:rPr>
+              <m:sty m:val="p"/>
+            </m:rPr>
+            <w:rPr>
+              <w:rFonts w:ascii="Cambria Math" w:eastAsiaTheme="minorEastAsia" w:hAnsi="Cambria Math" w:cs="Arial"/>
+            </w:rPr>
+            <m:t xml:space="preserve"> </m:t>
+          </m:r>
+          <m:r>
+            <w:rPr>
+              <w:rFonts w:ascii="Cambria Math" w:eastAsiaTheme="minorEastAsia" w:hAnsi="Cambria Math" w:cs="Arial"/>
+            </w:rPr>
+            <m:t>de</m:t>
+          </m:r>
+          <m:r>
+            <m:rPr>
+              <m:sty m:val="p"/>
+            </m:rPr>
+            <w:rPr>
+              <w:rFonts w:ascii="Cambria Math" w:eastAsiaTheme="minorEastAsia" w:hAnsi="Cambria Math" w:cs="Arial"/>
+            </w:rPr>
+            <m:t xml:space="preserve"> </m:t>
+          </m:r>
+          <m:r>
+            <w:rPr>
+              <w:rFonts w:ascii="Cambria Math" w:eastAsiaTheme="minorEastAsia" w:hAnsi="Cambria Math" w:cs="Arial"/>
+            </w:rPr>
+            <m:t>duracion</m:t>
+          </m:r>
+          <m:r>
+            <m:rPr>
+              <m:sty m:val="p"/>
+            </m:rPr>
+            <w:rPr>
+              <w:rFonts w:ascii="Cambria Math" w:eastAsiaTheme="minorEastAsia" w:hAnsi="Cambria Math" w:cs="Arial"/>
+            </w:rPr>
+            <m:t xml:space="preserve"> </m:t>
+          </m:r>
+          <m:r>
+            <w:rPr>
+              <w:rFonts w:ascii="Cambria Math" w:eastAsiaTheme="minorEastAsia" w:hAnsi="Cambria Math" w:cs="Arial"/>
+            </w:rPr>
+            <m:t>espec</m:t>
+          </m:r>
+          <m:r>
+            <m:rPr>
+              <m:sty m:val="p"/>
+            </m:rPr>
+            <w:rPr>
+              <w:rFonts w:ascii="Cambria Math" w:eastAsiaTheme="minorEastAsia" w:hAnsi="Cambria Math" w:cs="Arial"/>
+            </w:rPr>
+            <m:t>í</m:t>
+          </m:r>
+          <m:r>
+            <w:rPr>
+              <w:rFonts w:ascii="Cambria Math" w:eastAsiaTheme="minorEastAsia" w:hAnsi="Cambria Math" w:cs="Arial"/>
+            </w:rPr>
+            <m:t>fico</m:t>
+          </m:r>
+        </m:oMath>
+      </m:oMathPara>
     </w:p>
     <w:p>
       <w:pPr>
@@ -35857,25 +36273,25 @@
                   </m:r>
                 </m:e>
               </m:d>
+              <m:r>
+                <w:rPr>
+                  <w:rFonts w:ascii="Cambria Math" w:eastAsiaTheme="minorEastAsia" w:hAnsi="Cambria Math" w:cs="Arial"/>
+                </w:rPr>
+                <m:t xml:space="preserve"> </m:t>
+              </m:r>
             </m:sub>
           </m:sSub>
           <m:r>
             <w:rPr>
               <w:rFonts w:ascii="Cambria Math" w:eastAsiaTheme="minorEastAsia" w:hAnsi="Cambria Math" w:cs="Arial"/>
             </w:rPr>
-            <m:t xml:space="preserve"> :Denota la longitud de onda diponible sobre cada enlace</m:t>
+            <m:t>(k)</m:t>
           </m:r>
           <m:r>
             <w:rPr>
               <w:rFonts w:ascii="Cambria Math" w:eastAsiaTheme="minorEastAsia" w:hAnsi="Cambria Math" w:cs="Arial"/>
             </w:rPr>
-            <m:t>:</m:t>
-          </m:r>
-          <m:r>
-            <w:rPr>
-              <w:rFonts w:ascii="Cambria Math" w:eastAsiaTheme="minorEastAsia" w:hAnsi="Cambria Math" w:cs="Arial"/>
-            </w:rPr>
-            <m:t xml:space="preserve"> l</m:t>
+            <m:t>:Denota la longitud de onda diponible sobre cada enlace: l</m:t>
           </m:r>
           <m:d>
             <m:dPr>
@@ -35920,18 +36336,16 @@
           <w:sz w:val="24"/>
           <w:szCs w:val="24"/>
         </w:rPr>
-        <w:t xml:space="preserve">Estos vectores son actualizados dinámicamente y se </w:t>
-      </w:r>
-      <w:proofErr w:type="spellStart"/>
-      <w:r>
-        <w:rPr>
-          <w:rFonts w:ascii="Arial" w:eastAsiaTheme="minorEastAsia" w:hAnsi="Arial" w:cs="Arial"/>
-          <w:sz w:val="24"/>
-          <w:szCs w:val="24"/>
-        </w:rPr>
-        <w:t>defen</w:t>
-      </w:r>
-      <w:proofErr w:type="spellEnd"/>
+        <w:t>Estos vectores son actua</w:t>
+      </w:r>
+      <w:r>
+        <w:rPr>
+          <w:rFonts w:ascii="Arial" w:eastAsiaTheme="minorEastAsia" w:hAnsi="Arial" w:cs="Arial"/>
+          <w:sz w:val="24"/>
+          <w:szCs w:val="24"/>
+        </w:rPr>
+        <w:t>lizados dinámicamente y se definen</w:t>
+      </w:r>
       <w:r>
         <w:rPr>
           <w:rFonts w:ascii="Arial" w:eastAsiaTheme="minorEastAsia" w:hAnsi="Arial" w:cs="Arial"/>
@@ -35940,16 +36354,14 @@
         </w:rPr>
         <w:t xml:space="preserve"> </w:t>
       </w:r>
-      <w:proofErr w:type="spellStart"/>
-      <w:r>
-        <w:rPr>
-          <w:rFonts w:ascii="Arial" w:eastAsiaTheme="minorEastAsia" w:hAnsi="Arial" w:cs="Arial"/>
-          <w:sz w:val="24"/>
-          <w:szCs w:val="24"/>
-        </w:rPr>
-        <w:t>asi</w:t>
-      </w:r>
-      <w:proofErr w:type="spellEnd"/>
+      <w:r>
+        <w:rPr>
+          <w:rFonts w:ascii="Arial" w:eastAsiaTheme="minorEastAsia" w:hAnsi="Arial" w:cs="Arial"/>
+          <w:sz w:val="24"/>
+          <w:szCs w:val="24"/>
+        </w:rPr>
+        <w:t>así</w:t>
+      </w:r>
       <w:r>
         <w:rPr>
           <w:rFonts w:ascii="Arial" w:eastAsiaTheme="minorEastAsia" w:hAnsi="Arial" w:cs="Arial"/>
@@ -35969,6 +36381,204 @@
           <w:szCs w:val="24"/>
         </w:rPr>
       </w:pPr>
+      <m:oMathPara>
+        <m:oMath>
+          <m:sSub>
+            <m:sSubPr>
+              <m:ctrlPr>
+                <w:rPr>
+                  <w:rFonts w:ascii="Cambria Math" w:eastAsiaTheme="minorEastAsia" w:hAnsi="Cambria Math" w:cs="Arial"/>
+                  <w:i/>
+                  <w:sz w:val="24"/>
+                  <w:szCs w:val="24"/>
+                </w:rPr>
+              </m:ctrlPr>
+            </m:sSubPr>
+            <m:e>
+              <m:r>
+                <w:rPr>
+                  <w:rFonts w:ascii="Cambria Math" w:eastAsiaTheme="minorEastAsia" w:hAnsi="Cambria Math" w:cs="Arial"/>
+                  <w:sz w:val="24"/>
+                  <w:szCs w:val="24"/>
+                </w:rPr>
+                <m:t>W</m:t>
+              </m:r>
+            </m:e>
+            <m:sub>
+              <m:r>
+                <w:rPr>
+                  <w:rFonts w:ascii="Cambria Math" w:eastAsiaTheme="minorEastAsia" w:hAnsi="Cambria Math" w:cs="Arial"/>
+                  <w:sz w:val="24"/>
+                  <w:szCs w:val="24"/>
+                </w:rPr>
+                <m:t>l</m:t>
+              </m:r>
+              <m:d>
+                <m:dPr>
+                  <m:ctrlPr>
+                    <w:rPr>
+                      <w:rFonts w:ascii="Cambria Math" w:eastAsiaTheme="minorEastAsia" w:hAnsi="Cambria Math" w:cs="Arial"/>
+                      <w:i/>
+                      <w:sz w:val="24"/>
+                      <w:szCs w:val="24"/>
+                    </w:rPr>
+                  </m:ctrlPr>
+                </m:dPr>
+                <m:e>
+                  <m:r>
+                    <w:rPr>
+                      <w:rFonts w:ascii="Cambria Math" w:eastAsiaTheme="minorEastAsia" w:hAnsi="Cambria Math" w:cs="Arial"/>
+                      <w:sz w:val="24"/>
+                      <w:szCs w:val="24"/>
+                    </w:rPr>
+                    <m:t>i,j</m:t>
+                  </m:r>
+                </m:e>
+              </m:d>
+              <m:r>
+                <w:rPr>
+                  <w:rFonts w:ascii="Cambria Math" w:eastAsiaTheme="minorEastAsia" w:hAnsi="Cambria Math" w:cs="Arial"/>
+                  <w:sz w:val="24"/>
+                  <w:szCs w:val="24"/>
+                </w:rPr>
+                <m:t xml:space="preserve"> </m:t>
+              </m:r>
+            </m:sub>
+          </m:sSub>
+          <m:d>
+            <m:dPr>
+              <m:ctrlPr>
+                <w:rPr>
+                  <w:rFonts w:ascii="Cambria Math" w:eastAsiaTheme="minorEastAsia" w:hAnsi="Cambria Math" w:cs="Arial"/>
+                  <w:i/>
+                  <w:sz w:val="24"/>
+                  <w:szCs w:val="24"/>
+                </w:rPr>
+              </m:ctrlPr>
+            </m:dPr>
+            <m:e>
+              <m:r>
+                <w:rPr>
+                  <w:rFonts w:ascii="Cambria Math" w:eastAsiaTheme="minorEastAsia" w:hAnsi="Cambria Math" w:cs="Arial"/>
+                  <w:sz w:val="24"/>
+                  <w:szCs w:val="24"/>
+                </w:rPr>
+                <m:t>k</m:t>
+              </m:r>
+            </m:e>
+          </m:d>
+          <m:r>
+            <w:rPr>
+              <w:rFonts w:ascii="Cambria Math" w:eastAsiaTheme="minorEastAsia" w:hAnsi="Cambria Math" w:cs="Arial"/>
+              <w:sz w:val="24"/>
+              <w:szCs w:val="24"/>
+            </w:rPr>
+            <m:t>=(</m:t>
+          </m:r>
+          <m:sSub>
+            <m:sSubPr>
+              <m:ctrlPr>
+                <w:rPr>
+                  <w:rFonts w:ascii="Cambria Math" w:eastAsiaTheme="minorEastAsia" w:hAnsi="Cambria Math" w:cs="Arial"/>
+                  <w:i/>
+                  <w:sz w:val="24"/>
+                  <w:szCs w:val="24"/>
+                </w:rPr>
+              </m:ctrlPr>
+            </m:sSubPr>
+            <m:e>
+              <m:r>
+                <w:rPr>
+                  <w:rFonts w:ascii="Cambria Math" w:eastAsiaTheme="minorEastAsia" w:hAnsi="Cambria Math" w:cs="Arial"/>
+                  <w:sz w:val="24"/>
+                  <w:szCs w:val="24"/>
+                </w:rPr>
+                <m:t>a</m:t>
+              </m:r>
+            </m:e>
+            <m:sub>
+              <m:r>
+                <w:rPr>
+                  <w:rFonts w:ascii="Cambria Math" w:eastAsiaTheme="minorEastAsia" w:hAnsi="Cambria Math" w:cs="Arial"/>
+                  <w:sz w:val="24"/>
+                  <w:szCs w:val="24"/>
+                </w:rPr>
+                <m:t>w</m:t>
+              </m:r>
+            </m:sub>
+          </m:sSub>
+          <m:d>
+            <m:dPr>
+              <m:ctrlPr>
+                <w:rPr>
+                  <w:rFonts w:ascii="Cambria Math" w:eastAsiaTheme="minorEastAsia" w:hAnsi="Cambria Math" w:cs="Arial"/>
+                  <w:i/>
+                  <w:sz w:val="24"/>
+                  <w:szCs w:val="24"/>
+                </w:rPr>
+              </m:ctrlPr>
+            </m:dPr>
+            <m:e>
+              <m:r>
+                <w:rPr>
+                  <w:rFonts w:ascii="Cambria Math" w:eastAsiaTheme="minorEastAsia" w:hAnsi="Cambria Math" w:cs="Arial"/>
+                  <w:sz w:val="24"/>
+                  <w:szCs w:val="24"/>
+                </w:rPr>
+                <m:t>k</m:t>
+              </m:r>
+            </m:e>
+          </m:d>
+          <m:r>
+            <w:rPr>
+              <w:rFonts w:ascii="Cambria Math" w:eastAsiaTheme="minorEastAsia" w:hAnsi="Cambria Math" w:cs="Arial"/>
+              <w:sz w:val="24"/>
+              <w:szCs w:val="24"/>
+            </w:rPr>
+            <m:t>;w=1,2,…,</m:t>
+          </m:r>
+          <m:sSub>
+            <m:sSubPr>
+              <m:ctrlPr>
+                <w:rPr>
+                  <w:rFonts w:ascii="Cambria Math" w:eastAsiaTheme="minorEastAsia" w:hAnsi="Cambria Math" w:cs="Arial"/>
+                  <w:i/>
+                  <w:sz w:val="24"/>
+                  <w:szCs w:val="24"/>
+                </w:rPr>
+              </m:ctrlPr>
+            </m:sSubPr>
+            <m:e>
+              <m:r>
+                <w:rPr>
+                  <w:rFonts w:ascii="Cambria Math" w:eastAsiaTheme="minorEastAsia" w:hAnsi="Cambria Math" w:cs="Arial"/>
+                  <w:sz w:val="24"/>
+                  <w:szCs w:val="24"/>
+                </w:rPr>
+                <m:t>N</m:t>
+              </m:r>
+            </m:e>
+            <m:sub>
+              <m:r>
+                <w:rPr>
+                  <w:rFonts w:ascii="Cambria Math" w:eastAsiaTheme="minorEastAsia" w:hAnsi="Cambria Math" w:cs="Arial"/>
+                  <w:sz w:val="24"/>
+                  <w:szCs w:val="24"/>
+                </w:rPr>
+                <m:t>w</m:t>
+              </m:r>
+            </m:sub>
+          </m:sSub>
+          <m:r>
+            <w:rPr>
+              <w:rFonts w:ascii="Cambria Math" w:eastAsiaTheme="minorEastAsia" w:hAnsi="Cambria Math" w:cs="Arial"/>
+              <w:sz w:val="24"/>
+              <w:szCs w:val="24"/>
+            </w:rPr>
+            <m:t>)</m:t>
+          </m:r>
+        </m:oMath>
+      </m:oMathPara>
     </w:p>
     <w:p>
       <w:pPr>
@@ -35976,6 +36586,867 @@
         <w:jc w:val="both"/>
         <w:rPr>
           <w:rFonts w:ascii="Arial" w:eastAsiaTheme="minorEastAsia" w:hAnsi="Arial" w:cs="Arial"/>
+          <w:sz w:val="24"/>
+          <w:szCs w:val="24"/>
+        </w:rPr>
+      </w:pPr>
+      <m:oMathPara>
+        <m:oMath>
+          <m:sSub>
+            <m:sSubPr>
+              <m:ctrlPr>
+                <w:rPr>
+                  <w:rFonts w:ascii="Cambria Math" w:eastAsiaTheme="minorEastAsia" w:hAnsi="Cambria Math" w:cs="Arial"/>
+                  <w:i/>
+                  <w:sz w:val="24"/>
+                  <w:szCs w:val="24"/>
+                </w:rPr>
+              </m:ctrlPr>
+            </m:sSubPr>
+            <m:e>
+              <m:r>
+                <w:rPr>
+                  <w:rFonts w:ascii="Cambria Math" w:eastAsiaTheme="minorEastAsia" w:hAnsi="Cambria Math" w:cs="Arial"/>
+                  <w:sz w:val="24"/>
+                  <w:szCs w:val="24"/>
+                </w:rPr>
+                <m:t>a</m:t>
+              </m:r>
+            </m:e>
+            <m:sub>
+              <m:r>
+                <w:rPr>
+                  <w:rFonts w:ascii="Cambria Math" w:eastAsiaTheme="minorEastAsia" w:hAnsi="Cambria Math" w:cs="Arial"/>
+                  <w:sz w:val="24"/>
+                  <w:szCs w:val="24"/>
+                </w:rPr>
+                <m:t>w</m:t>
+              </m:r>
+            </m:sub>
+          </m:sSub>
+          <m:r>
+            <w:rPr>
+              <w:rFonts w:ascii="Cambria Math" w:eastAsiaTheme="minorEastAsia" w:hAnsi="Cambria Math" w:cs="Arial"/>
+              <w:sz w:val="24"/>
+              <w:szCs w:val="24"/>
+            </w:rPr>
+            <m:t>(k)=</m:t>
+          </m:r>
+          <m:d>
+            <m:dPr>
+              <m:begChr m:val="{"/>
+              <m:endChr m:val=""/>
+              <m:ctrlPr>
+                <w:rPr>
+                  <w:rFonts w:ascii="Cambria Math" w:eastAsiaTheme="minorEastAsia" w:hAnsi="Cambria Math" w:cs="Arial"/>
+                  <w:i/>
+                  <w:sz w:val="24"/>
+                  <w:szCs w:val="24"/>
+                </w:rPr>
+              </m:ctrlPr>
+            </m:dPr>
+            <m:e>
+              <m:eqArr>
+                <m:eqArrPr>
+                  <m:ctrlPr>
+                    <w:rPr>
+                      <w:rFonts w:ascii="Cambria Math" w:eastAsiaTheme="minorEastAsia" w:hAnsi="Cambria Math" w:cs="Arial"/>
+                      <w:i/>
+                      <w:sz w:val="24"/>
+                      <w:szCs w:val="24"/>
+                    </w:rPr>
+                  </m:ctrlPr>
+                </m:eqArrPr>
+                <m:e>
+                  <m:r>
+                    <w:rPr>
+                      <w:rFonts w:ascii="Cambria Math" w:eastAsiaTheme="minorEastAsia" w:hAnsi="Cambria Math" w:cs="Arial"/>
+                      <w:sz w:val="24"/>
+                      <w:szCs w:val="24"/>
+                    </w:rPr>
+                    <m:t>0  la longitud de onda no esta disponible</m:t>
+                  </m:r>
+                </m:e>
+                <m:e>
+                  <m:r>
+                    <w:rPr>
+                      <w:rFonts w:ascii="Cambria Math" w:eastAsiaTheme="minorEastAsia" w:hAnsi="Cambria Math" w:cs="Arial"/>
+                      <w:sz w:val="24"/>
+                      <w:szCs w:val="24"/>
+                    </w:rPr>
+                    <m:t>1 la longitud de onda esta di</m:t>
+                  </m:r>
+                  <m:r>
+                    <w:rPr>
+                      <w:rFonts w:ascii="Cambria Math" w:eastAsiaTheme="minorEastAsia" w:hAnsi="Cambria Math" w:cs="Arial"/>
+                      <w:sz w:val="24"/>
+                      <w:szCs w:val="24"/>
+                    </w:rPr>
+                    <m:t xml:space="preserve">sponble         </m:t>
+                  </m:r>
+                </m:e>
+              </m:eqArr>
+            </m:e>
+          </m:d>
+        </m:oMath>
+      </m:oMathPara>
+    </w:p>
+    <w:p>
+      <w:pPr>
+        <w:spacing w:line="240" w:lineRule="auto"/>
+        <w:jc w:val="both"/>
+        <w:rPr>
+          <w:rFonts w:ascii="Arial" w:eastAsiaTheme="minorEastAsia" w:hAnsi="Arial" w:cs="Arial"/>
+          <w:sz w:val="24"/>
+          <w:szCs w:val="24"/>
+        </w:rPr>
+      </w:pPr>
+    </w:p>
+    <w:p>
+      <w:pPr>
+        <w:spacing w:line="240" w:lineRule="auto"/>
+        <w:jc w:val="both"/>
+        <w:rPr>
+          <w:rFonts w:ascii="Arial" w:eastAsiaTheme="minorEastAsia" w:hAnsi="Arial" w:cs="Arial"/>
+          <w:sz w:val="24"/>
+          <w:szCs w:val="24"/>
+        </w:rPr>
+      </w:pPr>
+      <w:r>
+        <w:rPr>
+          <w:rFonts w:ascii="Arial" w:eastAsiaTheme="minorEastAsia" w:hAnsi="Arial" w:cs="Arial"/>
+          <w:sz w:val="24"/>
+          <w:szCs w:val="24"/>
+        </w:rPr>
+        <w:t>Dado el planteamiento anterior, se puede diseñar un algorit</w:t>
+      </w:r>
+      <w:r>
+        <w:rPr>
+          <w:rFonts w:ascii="Arial" w:eastAsiaTheme="minorEastAsia" w:hAnsi="Arial" w:cs="Arial"/>
+          <w:sz w:val="24"/>
+          <w:szCs w:val="24"/>
+        </w:rPr>
+        <w:t xml:space="preserve">mo RWA para el problema de reservación </w:t>
+      </w:r>
+      <w:r>
+        <w:rPr>
+          <w:rFonts w:ascii="Arial" w:eastAsiaTheme="minorEastAsia" w:hAnsi="Arial" w:cs="Arial"/>
+          <w:sz w:val="24"/>
+          <w:szCs w:val="24"/>
+        </w:rPr>
+        <w:t xml:space="preserve">STSD.   Se </w:t>
+      </w:r>
+      <w:r>
+        <w:rPr>
+          <w:rFonts w:ascii="Arial" w:eastAsiaTheme="minorEastAsia" w:hAnsi="Arial" w:cs="Arial"/>
+          <w:sz w:val="24"/>
+          <w:szCs w:val="24"/>
+        </w:rPr>
+        <w:t xml:space="preserve">considera un conjunto de rutas de </w:t>
+      </w:r>
+      <w:r>
+        <w:rPr>
+          <w:rFonts w:ascii="Arial" w:eastAsiaTheme="minorEastAsia" w:hAnsi="Arial" w:cs="Arial"/>
+          <w:sz w:val="24"/>
+          <w:szCs w:val="24"/>
+        </w:rPr>
+        <w:t xml:space="preserve"> “enrutamiento alternativo fijo</w:t>
+      </w:r>
+      <w:r>
+        <w:rPr>
+          <w:rFonts w:ascii="Arial" w:eastAsiaTheme="minorEastAsia" w:hAnsi="Arial" w:cs="Arial"/>
+          <w:sz w:val="24"/>
+          <w:szCs w:val="24"/>
+        </w:rPr>
+        <w:footnoteReference w:id="19"/>
+      </w:r>
+      <w:r>
+        <w:rPr>
+          <w:rFonts w:ascii="Arial" w:eastAsiaTheme="minorEastAsia" w:hAnsi="Arial" w:cs="Arial"/>
+          <w:sz w:val="24"/>
+          <w:szCs w:val="24"/>
+        </w:rPr>
+        <w:t>”  con asignación de longitud de onda aleatoria, donde</w:t>
+      </w:r>
+      <w:r>
+        <w:rPr>
+          <w:rFonts w:ascii="Arial" w:eastAsiaTheme="minorEastAsia" w:hAnsi="Arial" w:cs="Arial"/>
+          <w:sz w:val="24"/>
+          <w:szCs w:val="24"/>
+        </w:rPr>
+        <w:t xml:space="preserve"> el conjunto se define</w:t>
+      </w:r>
+      <w:r>
+        <w:rPr>
+          <w:rFonts w:ascii="Arial" w:eastAsiaTheme="minorEastAsia" w:hAnsi="Arial" w:cs="Arial"/>
+          <w:sz w:val="24"/>
+          <w:szCs w:val="24"/>
+        </w:rPr>
+        <w:t xml:space="preserve">: </w:t>
+      </w:r>
+    </w:p>
+    <w:p>
+      <w:pPr>
+        <w:spacing w:line="240" w:lineRule="auto"/>
+        <w:jc w:val="both"/>
+        <w:rPr>
+          <w:rFonts w:ascii="Arial" w:eastAsiaTheme="minorEastAsia" w:hAnsi="Arial" w:cs="Arial"/>
+          <w:sz w:val="24"/>
+          <w:szCs w:val="24"/>
+        </w:rPr>
+      </w:pPr>
+      <m:oMath>
+        <m:r>
+          <w:rPr>
+            <w:rFonts w:ascii="Cambria Math" w:eastAsiaTheme="minorEastAsia" w:hAnsi="Cambria Math" w:cs="Arial"/>
+            <w:sz w:val="24"/>
+            <w:szCs w:val="24"/>
+          </w:rPr>
+          <m:t>R={r1,r2,…..,</m:t>
+        </m:r>
+        <m:sSub>
+          <m:sSubPr>
+            <m:ctrlPr>
+              <w:rPr>
+                <w:rFonts w:ascii="Cambria Math" w:eastAsiaTheme="minorEastAsia" w:hAnsi="Cambria Math" w:cs="Arial"/>
+                <w:i/>
+                <w:sz w:val="24"/>
+                <w:szCs w:val="24"/>
+              </w:rPr>
+            </m:ctrlPr>
+          </m:sSubPr>
+          <m:e>
+            <m:r>
+              <w:rPr>
+                <w:rFonts w:ascii="Cambria Math" w:eastAsiaTheme="minorEastAsia" w:hAnsi="Cambria Math" w:cs="Arial"/>
+                <w:sz w:val="24"/>
+                <w:szCs w:val="24"/>
+              </w:rPr>
+              <m:t>r</m:t>
+            </m:r>
+          </m:e>
+          <m:sub>
+            <m:r>
+              <w:rPr>
+                <w:rFonts w:ascii="Cambria Math" w:eastAsiaTheme="minorEastAsia" w:hAnsi="Cambria Math" w:cs="Arial"/>
+                <w:sz w:val="24"/>
+                <w:szCs w:val="24"/>
+              </w:rPr>
+              <m:t>nr</m:t>
+            </m:r>
+          </m:sub>
+        </m:sSub>
+        <m:r>
+          <w:rPr>
+            <w:rFonts w:ascii="Cambria Math" w:eastAsiaTheme="minorEastAsia" w:hAnsi="Cambria Math" w:cs="Arial"/>
+            <w:sz w:val="24"/>
+            <w:szCs w:val="24"/>
+          </w:rPr>
+          <m:t>}</m:t>
+        </m:r>
+      </m:oMath>
+      <w:r>
+        <w:rPr>
+          <w:rFonts w:ascii="Arial" w:eastAsiaTheme="minorEastAsia" w:hAnsi="Arial" w:cs="Arial"/>
+          <w:sz w:val="24"/>
+          <w:szCs w:val="24"/>
+        </w:rPr>
+        <w:t xml:space="preserve">  Y cada ruta:</w:t>
+      </w:r>
+    </w:p>
+    <w:p>
+      <w:pPr>
+        <w:spacing w:line="240" w:lineRule="auto"/>
+        <w:jc w:val="both"/>
+        <w:rPr>
+          <w:rFonts w:ascii="Arial" w:eastAsiaTheme="minorEastAsia" w:hAnsi="Arial" w:cs="Arial"/>
+          <w:sz w:val="24"/>
+          <w:szCs w:val="24"/>
+        </w:rPr>
+      </w:pPr>
+      <m:oMath>
+        <m:sSub>
+          <m:sSubPr>
+            <m:ctrlPr>
+              <w:rPr>
+                <w:rFonts w:ascii="Cambria Math" w:eastAsiaTheme="minorEastAsia" w:hAnsi="Cambria Math" w:cs="Arial"/>
+                <w:i/>
+                <w:sz w:val="24"/>
+                <w:szCs w:val="24"/>
+              </w:rPr>
+            </m:ctrlPr>
+          </m:sSubPr>
+          <m:e>
+            <m:r>
+              <w:rPr>
+                <w:rFonts w:ascii="Cambria Math" w:eastAsiaTheme="minorEastAsia" w:hAnsi="Cambria Math" w:cs="Arial"/>
+                <w:sz w:val="24"/>
+                <w:szCs w:val="24"/>
+              </w:rPr>
+              <m:t>r</m:t>
+            </m:r>
+          </m:e>
+          <m:sub>
+            <m:r>
+              <w:rPr>
+                <w:rFonts w:ascii="Cambria Math" w:eastAsiaTheme="minorEastAsia" w:hAnsi="Cambria Math" w:cs="Arial"/>
+                <w:sz w:val="24"/>
+                <w:szCs w:val="24"/>
+              </w:rPr>
+              <m:t>α</m:t>
+            </m:r>
+          </m:sub>
+        </m:sSub>
+        <m:r>
+          <w:rPr>
+            <w:rFonts w:ascii="Cambria Math" w:eastAsiaTheme="minorEastAsia" w:hAnsi="Cambria Math" w:cs="Arial"/>
+            <w:sz w:val="24"/>
+            <w:szCs w:val="24"/>
+          </w:rPr>
+          <m:t>=</m:t>
+        </m:r>
+        <m:d>
+          <m:dPr>
+            <m:ctrlPr>
+              <w:rPr>
+                <w:rFonts w:ascii="Cambria Math" w:eastAsiaTheme="minorEastAsia" w:hAnsi="Cambria Math" w:cs="Arial"/>
+                <w:i/>
+                <w:sz w:val="24"/>
+                <w:szCs w:val="24"/>
+              </w:rPr>
+            </m:ctrlPr>
+          </m:dPr>
+          <m:e>
+            <m:sSub>
+              <m:sSubPr>
+                <m:ctrlPr>
+                  <w:rPr>
+                    <w:rFonts w:ascii="Cambria Math" w:eastAsiaTheme="minorEastAsia" w:hAnsi="Cambria Math" w:cs="Arial"/>
+                    <w:i/>
+                    <w:sz w:val="24"/>
+                    <w:szCs w:val="24"/>
+                  </w:rPr>
+                </m:ctrlPr>
+              </m:sSubPr>
+              <m:e>
+                <m:r>
+                  <w:rPr>
+                    <w:rFonts w:ascii="Cambria Math" w:eastAsiaTheme="minorEastAsia" w:hAnsi="Cambria Math" w:cs="Arial"/>
+                    <w:sz w:val="24"/>
+                    <w:szCs w:val="24"/>
+                  </w:rPr>
+                  <m:t>V</m:t>
+                </m:r>
+              </m:e>
+              <m:sub>
+                <m:r>
+                  <w:rPr>
+                    <w:rFonts w:ascii="Cambria Math" w:eastAsiaTheme="minorEastAsia" w:hAnsi="Cambria Math" w:cs="Arial"/>
+                    <w:sz w:val="24"/>
+                    <w:szCs w:val="24"/>
+                  </w:rPr>
+                  <m:t>α</m:t>
+                </m:r>
+              </m:sub>
+            </m:sSub>
+            <m:r>
+              <w:rPr>
+                <w:rFonts w:ascii="Cambria Math" w:eastAsiaTheme="minorEastAsia" w:hAnsi="Cambria Math" w:cs="Arial"/>
+                <w:sz w:val="24"/>
+                <w:szCs w:val="24"/>
+              </w:rPr>
+              <m:t>,</m:t>
+            </m:r>
+            <m:sSub>
+              <m:sSubPr>
+                <m:ctrlPr>
+                  <w:rPr>
+                    <w:rFonts w:ascii="Cambria Math" w:eastAsiaTheme="minorEastAsia" w:hAnsi="Cambria Math" w:cs="Arial"/>
+                    <w:i/>
+                    <w:sz w:val="24"/>
+                    <w:szCs w:val="24"/>
+                  </w:rPr>
+                </m:ctrlPr>
+              </m:sSubPr>
+              <m:e>
+                <m:r>
+                  <w:rPr>
+                    <w:rFonts w:ascii="Cambria Math" w:eastAsiaTheme="minorEastAsia" w:hAnsi="Cambria Math" w:cs="Arial"/>
+                    <w:sz w:val="24"/>
+                    <w:szCs w:val="24"/>
+                  </w:rPr>
+                  <m:t>E</m:t>
+                </m:r>
+              </m:e>
+              <m:sub>
+                <m:r>
+                  <w:rPr>
+                    <w:rFonts w:ascii="Cambria Math" w:eastAsiaTheme="minorEastAsia" w:hAnsi="Cambria Math" w:cs="Arial"/>
+                    <w:sz w:val="24"/>
+                    <w:szCs w:val="24"/>
+                  </w:rPr>
+                  <m:t>α</m:t>
+                </m:r>
+              </m:sub>
+            </m:sSub>
+          </m:e>
+        </m:d>
+        <m:r>
+          <w:rPr>
+            <w:rFonts w:ascii="Cambria Math" w:eastAsiaTheme="minorEastAsia" w:hAnsi="Cambria Math" w:cs="Arial"/>
+            <w:sz w:val="24"/>
+            <w:szCs w:val="24"/>
+          </w:rPr>
+          <m:t xml:space="preserve"> (α=1,2,…</m:t>
+        </m:r>
+        <m:sSub>
+          <m:sSubPr>
+            <m:ctrlPr>
+              <w:rPr>
+                <w:rFonts w:ascii="Cambria Math" w:eastAsiaTheme="minorEastAsia" w:hAnsi="Cambria Math" w:cs="Arial"/>
+                <w:i/>
+                <w:sz w:val="24"/>
+                <w:szCs w:val="24"/>
+              </w:rPr>
+            </m:ctrlPr>
+          </m:sSubPr>
+          <m:e>
+            <m:r>
+              <w:rPr>
+                <w:rFonts w:ascii="Cambria Math" w:eastAsiaTheme="minorEastAsia" w:hAnsi="Cambria Math" w:cs="Arial"/>
+                <w:sz w:val="24"/>
+                <w:szCs w:val="24"/>
+              </w:rPr>
+              <m:t>N</m:t>
+            </m:r>
+          </m:e>
+          <m:sub>
+            <m:r>
+              <w:rPr>
+                <w:rFonts w:ascii="Cambria Math" w:eastAsiaTheme="minorEastAsia" w:hAnsi="Cambria Math" w:cs="Arial"/>
+                <w:sz w:val="24"/>
+                <w:szCs w:val="24"/>
+              </w:rPr>
+              <m:t>r</m:t>
+            </m:r>
+          </m:sub>
+        </m:sSub>
+        <m:r>
+          <w:rPr>
+            <w:rFonts w:ascii="Cambria Math" w:eastAsiaTheme="minorEastAsia" w:hAnsi="Cambria Math" w:cs="Arial"/>
+            <w:sz w:val="24"/>
+            <w:szCs w:val="24"/>
+          </w:rPr>
+          <m:t>)</m:t>
+        </m:r>
+      </m:oMath>
+      <w:r>
+        <w:rPr>
+          <w:rFonts w:ascii="Arial" w:eastAsiaTheme="minorEastAsia" w:hAnsi="Arial" w:cs="Arial"/>
+          <w:sz w:val="24"/>
+          <w:szCs w:val="24"/>
+        </w:rPr>
+        <w:t xml:space="preserve"> Donde:</w:t>
+      </w:r>
+    </w:p>
+    <w:p>
+      <w:pPr>
+        <w:spacing w:line="240" w:lineRule="auto"/>
+        <w:jc w:val="both"/>
+        <w:rPr>
+          <w:rFonts w:ascii="Arial" w:eastAsiaTheme="minorEastAsia" w:hAnsi="Arial" w:cs="Arial"/>
+          <w:sz w:val="24"/>
+          <w:szCs w:val="24"/>
+        </w:rPr>
+      </w:pPr>
+      <m:oMathPara>
+        <m:oMath>
+          <m:sSub>
+            <m:sSubPr>
+              <m:ctrlPr>
+                <w:rPr>
+                  <w:rFonts w:ascii="Cambria Math" w:eastAsiaTheme="minorEastAsia" w:hAnsi="Cambria Math" w:cs="Arial"/>
+                  <w:i/>
+                  <w:sz w:val="24"/>
+                  <w:szCs w:val="24"/>
+                </w:rPr>
+              </m:ctrlPr>
+            </m:sSubPr>
+            <m:e>
+              <m:r>
+                <w:rPr>
+                  <w:rFonts w:ascii="Cambria Math" w:eastAsiaTheme="minorEastAsia" w:hAnsi="Cambria Math" w:cs="Arial"/>
+                  <w:sz w:val="24"/>
+                  <w:szCs w:val="24"/>
+                </w:rPr>
+                <m:t>V</m:t>
+              </m:r>
+            </m:e>
+            <m:sub>
+              <m:r>
+                <w:rPr>
+                  <w:rFonts w:ascii="Cambria Math" w:eastAsiaTheme="minorEastAsia" w:hAnsi="Cambria Math" w:cs="Arial"/>
+                  <w:sz w:val="24"/>
+                  <w:szCs w:val="24"/>
+                </w:rPr>
+                <m:t>α</m:t>
+              </m:r>
+            </m:sub>
+          </m:sSub>
+          <m:r>
+            <w:rPr>
+              <w:rFonts w:ascii="Cambria Math" w:eastAsiaTheme="minorEastAsia" w:hAnsi="Cambria Math" w:cs="Arial"/>
+              <w:sz w:val="24"/>
+              <w:szCs w:val="24"/>
+            </w:rPr>
+            <m:t>=Es conjunto de nodos a lo la</m:t>
+          </m:r>
+          <m:r>
+            <w:rPr>
+              <w:rFonts w:ascii="Cambria Math" w:eastAsiaTheme="minorEastAsia" w:hAnsi="Cambria Math" w:cs="Arial"/>
+              <w:sz w:val="24"/>
+              <w:szCs w:val="24"/>
+            </w:rPr>
+            <m:t>rgo de la ruta.</m:t>
+          </m:r>
+        </m:oMath>
+      </m:oMathPara>
+    </w:p>
+    <w:p>
+      <w:pPr>
+        <w:spacing w:line="240" w:lineRule="auto"/>
+        <w:jc w:val="both"/>
+        <w:rPr>
+          <w:rFonts w:ascii="Arial" w:eastAsiaTheme="minorEastAsia" w:hAnsi="Arial" w:cs="Arial"/>
+          <w:sz w:val="24"/>
+          <w:szCs w:val="24"/>
+        </w:rPr>
+      </w:pPr>
+      <m:oMathPara>
+        <m:oMath>
+          <m:sSub>
+            <m:sSubPr>
+              <m:ctrlPr>
+                <w:rPr>
+                  <w:rFonts w:ascii="Cambria Math" w:eastAsiaTheme="minorEastAsia" w:hAnsi="Cambria Math" w:cs="Arial"/>
+                  <w:i/>
+                  <w:sz w:val="24"/>
+                  <w:szCs w:val="24"/>
+                </w:rPr>
+              </m:ctrlPr>
+            </m:sSubPr>
+            <m:e>
+              <m:r>
+                <w:rPr>
+                  <w:rFonts w:ascii="Cambria Math" w:eastAsiaTheme="minorEastAsia" w:hAnsi="Cambria Math" w:cs="Arial"/>
+                  <w:sz w:val="24"/>
+                  <w:szCs w:val="24"/>
+                </w:rPr>
+                <m:t>E</m:t>
+              </m:r>
+            </m:e>
+            <m:sub>
+              <m:r>
+                <w:rPr>
+                  <w:rFonts w:ascii="Cambria Math" w:eastAsiaTheme="minorEastAsia" w:hAnsi="Cambria Math" w:cs="Arial"/>
+                  <w:sz w:val="24"/>
+                  <w:szCs w:val="24"/>
+                </w:rPr>
+                <m:t>α</m:t>
+              </m:r>
+            </m:sub>
+          </m:sSub>
+          <m:r>
+            <w:rPr>
+              <w:rFonts w:ascii="Cambria Math" w:eastAsiaTheme="minorEastAsia" w:hAnsi="Cambria Math" w:cs="Arial"/>
+              <w:sz w:val="24"/>
+              <w:szCs w:val="24"/>
+            </w:rPr>
+            <m:t>=Es conjunto de enlaces directos que conectan los  nodos</m:t>
+          </m:r>
+        </m:oMath>
+      </m:oMathPara>
+    </w:p>
+    <w:p>
+      <w:pPr>
+        <w:spacing w:line="240" w:lineRule="auto"/>
+        <w:jc w:val="both"/>
+        <w:rPr>
+          <w:rFonts w:ascii="Arial" w:eastAsiaTheme="minorEastAsia" w:hAnsi="Arial" w:cs="Arial"/>
+          <w:sz w:val="24"/>
+          <w:szCs w:val="24"/>
+        </w:rPr>
+      </w:pPr>
+      <w:r>
+        <w:rPr>
+          <w:rFonts w:ascii="Arial" w:eastAsiaTheme="minorEastAsia" w:hAnsi="Arial" w:cs="Arial"/>
+          <w:sz w:val="24"/>
+          <w:szCs w:val="24"/>
+        </w:rPr>
+        <w:t xml:space="preserve">Como la </w:t>
+      </w:r>
+      <w:r>
+        <w:rPr>
+          <w:rFonts w:ascii="Arial" w:eastAsiaTheme="minorEastAsia" w:hAnsi="Arial" w:cs="Arial"/>
+          <w:sz w:val="24"/>
+          <w:szCs w:val="24"/>
+        </w:rPr>
+        <w:t>reservación</w:t>
+      </w:r>
+      <w:r>
+        <w:rPr>
+          <w:rFonts w:ascii="Arial" w:eastAsiaTheme="minorEastAsia" w:hAnsi="Arial" w:cs="Arial"/>
+          <w:sz w:val="24"/>
+          <w:szCs w:val="24"/>
+        </w:rPr>
+        <w:t xml:space="preserve"> puede únicamente comenzar en un timeslot  y la duración </w:t>
+      </w:r>
+      <w:r>
+        <w:rPr>
+          <w:rFonts w:ascii="Arial" w:eastAsiaTheme="minorEastAsia" w:hAnsi="Arial" w:cs="Arial"/>
+          <w:sz w:val="24"/>
+          <w:szCs w:val="24"/>
+        </w:rPr>
+        <w:t>es número entero de timeslots, se asume que:</w:t>
+      </w:r>
+    </w:p>
+    <w:p>
+      <w:pPr>
+        <w:pStyle w:val="Sinespaciado"/>
+        <w:rPr>
+          <w:rFonts w:ascii="Arial" w:hAnsi="Arial"/>
+        </w:rPr>
+      </w:pPr>
+      <m:oMathPara>
+        <m:oMath>
+          <m:sSub>
+            <m:sSubPr>
+              <m:ctrlPr>
+                <w:rPr>
+                  <w:rFonts w:ascii="Cambria Math" w:hAnsi="Cambria Math"/>
+                </w:rPr>
+              </m:ctrlPr>
+            </m:sSubPr>
+            <m:e>
+              <m:r>
+                <w:rPr>
+                  <w:rFonts w:ascii="Cambria Math" w:hAnsi="Cambria Math"/>
+                </w:rPr>
+                <m:t>t</m:t>
+              </m:r>
+            </m:e>
+            <m:sub>
+              <m:r>
+                <w:rPr>
+                  <w:rFonts w:ascii="Cambria Math" w:hAnsi="Cambria Math"/>
+                </w:rPr>
+                <m:t>s</m:t>
+              </m:r>
+            </m:sub>
+          </m:sSub>
+          <m:r>
+            <m:rPr>
+              <m:sty m:val="p"/>
+            </m:rPr>
+            <w:rPr>
+              <w:rFonts w:ascii="Cambria Math" w:hAnsi="Cambria Math"/>
+            </w:rPr>
+            <m:t>=</m:t>
+          </m:r>
+          <m:sSub>
+            <m:sSubPr>
+              <m:ctrlPr>
+                <w:rPr>
+                  <w:rFonts w:ascii="Cambria Math" w:hAnsi="Cambria Math"/>
+                </w:rPr>
+              </m:ctrlPr>
+            </m:sSubPr>
+            <m:e>
+              <m:r>
+                <w:rPr>
+                  <w:rFonts w:ascii="Cambria Math" w:hAnsi="Cambria Math"/>
+                </w:rPr>
+                <m:t>k</m:t>
+              </m:r>
+            </m:e>
+            <m:sub>
+              <m:r>
+                <w:rPr>
+                  <w:rFonts w:ascii="Cambria Math" w:hAnsi="Cambria Math"/>
+                </w:rPr>
+                <m:t>s</m:t>
+              </m:r>
+            </m:sub>
+          </m:sSub>
+          <m:r>
+            <m:rPr>
+              <m:sty m:val="p"/>
+            </m:rPr>
+            <w:rPr>
+              <w:rFonts w:ascii="Cambria Math" w:hAnsi="Cambria Math"/>
+            </w:rPr>
+            <m:t xml:space="preserve"> </m:t>
+          </m:r>
+          <m:r>
+            <w:rPr>
+              <w:rFonts w:ascii="Cambria Math" w:hAnsi="Cambria Math"/>
+            </w:rPr>
+            <m:t>τ</m:t>
+          </m:r>
+        </m:oMath>
+      </m:oMathPara>
+    </w:p>
+    <w:p>
+      <w:pPr>
+        <w:pStyle w:val="Sinespaciado"/>
+        <w:rPr>
+          <w:rFonts w:ascii="Arial" w:hAnsi="Arial"/>
+        </w:rPr>
+      </w:pPr>
+      <m:oMathPara>
+        <m:oMath>
+          <m:sSub>
+            <m:sSubPr>
+              <m:ctrlPr>
+                <w:rPr>
+                  <w:rFonts w:ascii="Cambria Math" w:hAnsi="Cambria Math"/>
+                </w:rPr>
+              </m:ctrlPr>
+            </m:sSubPr>
+            <m:e>
+              <m:r>
+                <w:rPr>
+                  <w:rFonts w:ascii="Cambria Math" w:hAnsi="Cambria Math"/>
+                </w:rPr>
+                <m:t>T</m:t>
+              </m:r>
+            </m:e>
+            <m:sub>
+              <m:r>
+                <w:rPr>
+                  <w:rFonts w:ascii="Cambria Math" w:hAnsi="Cambria Math"/>
+                </w:rPr>
+                <m:t>d</m:t>
+              </m:r>
+            </m:sub>
+          </m:sSub>
+          <m:r>
+            <m:rPr>
+              <m:sty m:val="p"/>
+            </m:rPr>
+            <w:rPr>
+              <w:rFonts w:ascii="Cambria Math" w:hAnsi="Cambria Math"/>
+            </w:rPr>
+            <m:t>=</m:t>
+          </m:r>
+          <m:r>
+            <w:rPr>
+              <w:rFonts w:ascii="Cambria Math" w:hAnsi="Cambria Math"/>
+            </w:rPr>
+            <m:t>dτ</m:t>
+          </m:r>
+        </m:oMath>
+      </m:oMathPara>
+    </w:p>
+    <w:p>
+      <w:pPr>
+        <w:spacing w:line="240" w:lineRule="auto"/>
+        <w:jc w:val="both"/>
+        <w:rPr>
+          <w:rFonts w:ascii="Arial" w:eastAsiaTheme="minorEastAsia" w:hAnsi="Arial" w:cs="Arial"/>
+          <w:sz w:val="24"/>
+          <w:szCs w:val="24"/>
+        </w:rPr>
+      </w:pPr>
+    </w:p>
+    <w:p>
+      <w:pPr>
+        <w:spacing w:line="240" w:lineRule="auto"/>
+        <w:jc w:val="both"/>
+        <w:rPr>
+          <w:rFonts w:ascii="Arial" w:eastAsiaTheme="minorEastAsia" w:hAnsi="Arial" w:cs="Arial"/>
+          <w:sz w:val="24"/>
+          <w:szCs w:val="24"/>
+        </w:rPr>
+      </w:pPr>
+      <w:r>
+        <w:rPr>
+          <w:rFonts w:ascii="Arial" w:eastAsiaTheme="minorEastAsia" w:hAnsi="Arial" w:cs="Arial"/>
+          <w:sz w:val="24"/>
+          <w:szCs w:val="24"/>
+        </w:rPr>
+        <w:t xml:space="preserve">Donde  </w:t>
+      </w:r>
+      <w:proofErr w:type="spellStart"/>
+      <w:r>
+        <w:rPr>
+          <w:rFonts w:ascii="Arial" w:eastAsiaTheme="minorEastAsia" w:hAnsi="Arial" w:cs="Arial"/>
+          <w:i/>
+          <w:sz w:val="24"/>
+          <w:szCs w:val="24"/>
+        </w:rPr>
+        <w:t>k</w:t>
+      </w:r>
+      <w:r>
+        <w:rPr>
+          <w:rFonts w:ascii="Arial" w:eastAsiaTheme="minorEastAsia" w:hAnsi="Arial" w:cs="Arial"/>
+          <w:i/>
+          <w:sz w:val="24"/>
+          <w:szCs w:val="24"/>
+          <w:vertAlign w:val="subscript"/>
+        </w:rPr>
+        <w:t>s</w:t>
+      </w:r>
+      <w:proofErr w:type="spellEnd"/>
+      <w:r>
+        <w:rPr>
+          <w:rFonts w:ascii="Arial" w:eastAsiaTheme="minorEastAsia" w:hAnsi="Arial" w:cs="Arial"/>
+          <w:i/>
+          <w:sz w:val="24"/>
+          <w:szCs w:val="24"/>
+        </w:rPr>
+        <w:t xml:space="preserve"> </w:t>
+      </w:r>
+      <w:r>
+        <w:rPr>
+          <w:rFonts w:ascii="Arial" w:eastAsiaTheme="minorEastAsia" w:hAnsi="Arial" w:cs="Arial"/>
+          <w:sz w:val="24"/>
+          <w:szCs w:val="24"/>
+        </w:rPr>
+        <w:t>y</w:t>
+      </w:r>
+      <w:r>
+        <w:rPr>
+          <w:rFonts w:ascii="Arial" w:eastAsiaTheme="minorEastAsia" w:hAnsi="Arial" w:cs="Arial"/>
+          <w:i/>
+          <w:sz w:val="24"/>
+          <w:szCs w:val="24"/>
+        </w:rPr>
+        <w:t xml:space="preserve"> d</w:t>
+      </w:r>
+      <w:r>
+        <w:rPr>
+          <w:rFonts w:ascii="Arial" w:eastAsiaTheme="minorEastAsia" w:hAnsi="Arial" w:cs="Arial"/>
+          <w:sz w:val="24"/>
+          <w:szCs w:val="24"/>
+        </w:rPr>
+        <w:t xml:space="preserve"> son enteros positivos</w:t>
+      </w:r>
+      <w:r>
+        <w:rPr>
+          <w:rFonts w:ascii="Arial" w:eastAsiaTheme="minorEastAsia" w:hAnsi="Arial" w:cs="Arial"/>
+          <w:sz w:val="24"/>
+          <w:szCs w:val="24"/>
+        </w:rPr>
+        <w:t>.</w:t>
+      </w:r>
+    </w:p>
+    <w:p>
+      <w:pPr>
+        <w:spacing w:line="240" w:lineRule="auto"/>
+        <w:jc w:val="both"/>
+        <w:rPr>
+          <w:rFonts w:ascii="Arial" w:eastAsiaTheme="minorEastAsia" w:hAnsi="Arial" w:cs="Arial"/>
           <w:b/>
           <w:sz w:val="24"/>
           <w:szCs w:val="24"/>
@@ -35988,6 +37459,1736 @@
           <w:sz w:val="24"/>
           <w:szCs w:val="24"/>
         </w:rPr>
+        <w:lastRenderedPageBreak/>
+        <w:t xml:space="preserve">Algoritmo </w:t>
+      </w:r>
+      <w:r>
+        <w:rPr>
+          <w:rFonts w:ascii="Arial" w:eastAsiaTheme="minorEastAsia" w:hAnsi="Arial" w:cs="Arial"/>
+          <w:b/>
+          <w:sz w:val="24"/>
+          <w:szCs w:val="24"/>
+        </w:rPr>
+        <w:t>(</w:t>
+      </w:r>
+      <w:r>
+        <w:rPr>
+          <w:rFonts w:ascii="Arial" w:eastAsiaTheme="minorEastAsia" w:hAnsi="Arial" w:cs="Arial"/>
+          <w:b/>
+          <w:sz w:val="24"/>
+          <w:szCs w:val="24"/>
+        </w:rPr>
+        <w:t>Nivel 4</w:t>
+      </w:r>
+      <w:r>
+        <w:rPr>
+          <w:rFonts w:ascii="Arial" w:eastAsiaTheme="minorEastAsia" w:hAnsi="Arial" w:cs="Arial"/>
+          <w:b/>
+          <w:sz w:val="24"/>
+          <w:szCs w:val="24"/>
+        </w:rPr>
+        <w:t>)</w:t>
+      </w:r>
+    </w:p>
+    <w:p>
+      <w:pPr>
+        <w:spacing w:line="240" w:lineRule="auto"/>
+        <w:jc w:val="both"/>
+        <w:rPr>
+          <w:rFonts w:ascii="Arial" w:eastAsiaTheme="minorEastAsia" w:hAnsi="Arial" w:cs="Arial"/>
+          <w:sz w:val="24"/>
+          <w:szCs w:val="24"/>
+        </w:rPr>
+      </w:pPr>
+      <w:r>
+        <w:rPr>
+          <w:rFonts w:ascii="Arial" w:eastAsiaTheme="minorEastAsia" w:hAnsi="Arial" w:cs="Arial"/>
+          <w:sz w:val="24"/>
+          <w:szCs w:val="24"/>
+        </w:rPr>
+        <w:t xml:space="preserve">Se presenta un algoritmo con el objetivo de encontrar  una ruta viable que pueda cumplir con los requerimientos específicos.  </w:t>
+      </w:r>
+    </w:p>
+    <w:p>
+      <w:pPr>
+        <w:spacing w:line="240" w:lineRule="auto"/>
+        <w:jc w:val="both"/>
+        <w:rPr>
+          <w:rFonts w:ascii="Arial" w:eastAsiaTheme="minorEastAsia" w:hAnsi="Arial" w:cs="Arial"/>
+          <w:sz w:val="24"/>
+          <w:szCs w:val="24"/>
+        </w:rPr>
+      </w:pPr>
+    </w:p>
+    <w:p>
+      <w:pPr>
+        <w:pStyle w:val="Prrafodelista"/>
+        <w:numPr>
+          <w:ilvl w:val="0"/>
+          <w:numId w:val="38"/>
+        </w:numPr>
+        <w:spacing w:line="240" w:lineRule="auto"/>
+        <w:jc w:val="both"/>
+        <w:rPr>
+          <w:rFonts w:ascii="Arial" w:eastAsiaTheme="minorEastAsia" w:hAnsi="Arial" w:cs="Arial"/>
+          <w:sz w:val="24"/>
+          <w:szCs w:val="24"/>
+        </w:rPr>
+      </w:pPr>
+      <w:r>
+        <w:rPr>
+          <w:rFonts w:ascii="Arial" w:eastAsiaTheme="minorEastAsia" w:hAnsi="Arial" w:cs="Arial"/>
+          <w:sz w:val="24"/>
+          <w:szCs w:val="24"/>
+        </w:rPr>
+        <w:t xml:space="preserve">Para cada alternativa ruta </w:t>
+      </w:r>
+      <m:oMath>
+        <m:sSub>
+          <m:sSubPr>
+            <m:ctrlPr>
+              <w:rPr>
+                <w:rFonts w:ascii="Cambria Math" w:eastAsiaTheme="minorEastAsia" w:hAnsi="Cambria Math" w:cs="Arial"/>
+                <w:i/>
+                <w:sz w:val="24"/>
+                <w:szCs w:val="24"/>
+              </w:rPr>
+            </m:ctrlPr>
+          </m:sSubPr>
+          <m:e>
+            <m:r>
+              <w:rPr>
+                <w:rFonts w:ascii="Cambria Math" w:eastAsiaTheme="minorEastAsia" w:hAnsi="Cambria Math" w:cs="Arial"/>
+                <w:sz w:val="24"/>
+                <w:szCs w:val="24"/>
+              </w:rPr>
+              <m:t>r</m:t>
+            </m:r>
+          </m:e>
+          <m:sub>
+            <m:r>
+              <w:rPr>
+                <w:rFonts w:ascii="Cambria Math" w:eastAsiaTheme="minorEastAsia" w:hAnsi="Cambria Math" w:cs="Arial"/>
+                <w:sz w:val="24"/>
+                <w:szCs w:val="24"/>
+              </w:rPr>
+              <m:t>α</m:t>
+            </m:r>
+          </m:sub>
+        </m:sSub>
+        <m:r>
+          <w:rPr>
+            <w:rFonts w:ascii="Cambria Math" w:eastAsiaTheme="minorEastAsia" w:hAnsi="Cambria Math" w:cs="Arial"/>
+            <w:sz w:val="24"/>
+            <w:szCs w:val="24"/>
+          </w:rPr>
+          <m:t>∈R=</m:t>
+        </m:r>
+        <m:d>
+          <m:dPr>
+            <m:ctrlPr>
+              <w:rPr>
+                <w:rFonts w:ascii="Cambria Math" w:eastAsiaTheme="minorEastAsia" w:hAnsi="Cambria Math" w:cs="Arial"/>
+                <w:i/>
+                <w:sz w:val="24"/>
+                <w:szCs w:val="24"/>
+              </w:rPr>
+            </m:ctrlPr>
+          </m:dPr>
+          <m:e>
+            <m:sSub>
+              <m:sSubPr>
+                <m:ctrlPr>
+                  <w:rPr>
+                    <w:rFonts w:ascii="Cambria Math" w:eastAsiaTheme="minorEastAsia" w:hAnsi="Cambria Math" w:cs="Arial"/>
+                    <w:i/>
+                    <w:sz w:val="24"/>
+                    <w:szCs w:val="24"/>
+                  </w:rPr>
+                </m:ctrlPr>
+              </m:sSubPr>
+              <m:e>
+                <m:r>
+                  <w:rPr>
+                    <w:rFonts w:ascii="Cambria Math" w:eastAsiaTheme="minorEastAsia" w:hAnsi="Cambria Math" w:cs="Arial"/>
+                    <w:sz w:val="24"/>
+                    <w:szCs w:val="24"/>
+                  </w:rPr>
+                  <m:t>V</m:t>
+                </m:r>
+              </m:e>
+              <m:sub>
+                <m:r>
+                  <w:rPr>
+                    <w:rFonts w:ascii="Cambria Math" w:eastAsiaTheme="minorEastAsia" w:hAnsi="Cambria Math" w:cs="Arial"/>
+                    <w:sz w:val="24"/>
+                    <w:szCs w:val="24"/>
+                  </w:rPr>
+                  <m:t>α</m:t>
+                </m:r>
+              </m:sub>
+            </m:sSub>
+            <m:r>
+              <w:rPr>
+                <w:rFonts w:ascii="Cambria Math" w:eastAsiaTheme="minorEastAsia" w:hAnsi="Cambria Math" w:cs="Arial"/>
+                <w:sz w:val="24"/>
+                <w:szCs w:val="24"/>
+              </w:rPr>
+              <m:t>,</m:t>
+            </m:r>
+            <m:sSub>
+              <m:sSubPr>
+                <m:ctrlPr>
+                  <w:rPr>
+                    <w:rFonts w:ascii="Cambria Math" w:eastAsiaTheme="minorEastAsia" w:hAnsi="Cambria Math" w:cs="Arial"/>
+                    <w:i/>
+                    <w:sz w:val="24"/>
+                    <w:szCs w:val="24"/>
+                  </w:rPr>
+                </m:ctrlPr>
+              </m:sSubPr>
+              <m:e>
+                <m:r>
+                  <w:rPr>
+                    <w:rFonts w:ascii="Cambria Math" w:eastAsiaTheme="minorEastAsia" w:hAnsi="Cambria Math" w:cs="Arial"/>
+                    <w:sz w:val="24"/>
+                    <w:szCs w:val="24"/>
+                  </w:rPr>
+                  <m:t>E</m:t>
+                </m:r>
+              </m:e>
+              <m:sub>
+                <m:r>
+                  <w:rPr>
+                    <w:rFonts w:ascii="Cambria Math" w:eastAsiaTheme="minorEastAsia" w:hAnsi="Cambria Math" w:cs="Arial"/>
+                    <w:sz w:val="24"/>
+                    <w:szCs w:val="24"/>
+                  </w:rPr>
+                  <m:t>α</m:t>
+                </m:r>
+              </m:sub>
+            </m:sSub>
+          </m:e>
+        </m:d>
+        <m:d>
+          <m:dPr>
+            <m:ctrlPr>
+              <w:rPr>
+                <w:rFonts w:ascii="Cambria Math" w:eastAsiaTheme="minorEastAsia" w:hAnsi="Cambria Math" w:cs="Arial"/>
+                <w:i/>
+                <w:sz w:val="24"/>
+                <w:szCs w:val="24"/>
+              </w:rPr>
+            </m:ctrlPr>
+          </m:dPr>
+          <m:e>
+            <m:r>
+              <w:rPr>
+                <w:rFonts w:ascii="Cambria Math" w:eastAsiaTheme="minorEastAsia" w:hAnsi="Cambria Math" w:cs="Arial"/>
+                <w:sz w:val="24"/>
+                <w:szCs w:val="24"/>
+              </w:rPr>
+              <m:t>α=1,2,…</m:t>
+            </m:r>
+            <m:sSub>
+              <m:sSubPr>
+                <m:ctrlPr>
+                  <w:rPr>
+                    <w:rFonts w:ascii="Cambria Math" w:eastAsiaTheme="minorEastAsia" w:hAnsi="Cambria Math" w:cs="Arial"/>
+                    <w:i/>
+                    <w:sz w:val="24"/>
+                    <w:szCs w:val="24"/>
+                  </w:rPr>
+                </m:ctrlPr>
+              </m:sSubPr>
+              <m:e>
+                <m:r>
+                  <w:rPr>
+                    <w:rFonts w:ascii="Cambria Math" w:eastAsiaTheme="minorEastAsia" w:hAnsi="Cambria Math" w:cs="Arial"/>
+                    <w:sz w:val="24"/>
+                    <w:szCs w:val="24"/>
+                  </w:rPr>
+                  <m:t>N</m:t>
+                </m:r>
+              </m:e>
+              <m:sub>
+                <m:r>
+                  <w:rPr>
+                    <w:rFonts w:ascii="Cambria Math" w:eastAsiaTheme="minorEastAsia" w:hAnsi="Cambria Math" w:cs="Arial"/>
+                    <w:sz w:val="24"/>
+                    <w:szCs w:val="24"/>
+                  </w:rPr>
+                  <m:t>r</m:t>
+                </m:r>
+              </m:sub>
+            </m:sSub>
+          </m:e>
+        </m:d>
+        <m:r>
+          <w:rPr>
+            <w:rFonts w:ascii="Cambria Math" w:eastAsiaTheme="minorEastAsia" w:hAnsi="Cambria Math" w:cs="Arial"/>
+            <w:sz w:val="24"/>
+            <w:szCs w:val="24"/>
+          </w:rPr>
+          <m:t xml:space="preserve"> </m:t>
+        </m:r>
+      </m:oMath>
+      <w:r>
+        <w:rPr>
+          <w:rFonts w:ascii="Arial" w:eastAsiaTheme="minorEastAsia" w:hAnsi="Arial" w:cs="Arial"/>
+          <w:sz w:val="24"/>
+          <w:szCs w:val="24"/>
+        </w:rPr>
+        <w:t xml:space="preserve">  se </w:t>
+      </w:r>
+      <w:r>
+        <w:rPr>
+          <w:rFonts w:ascii="Arial" w:eastAsiaTheme="minorEastAsia" w:hAnsi="Arial" w:cs="Arial"/>
+          <w:sz w:val="24"/>
+          <w:szCs w:val="24"/>
+        </w:rPr>
+        <w:t>examina la dispon</w:t>
+      </w:r>
+      <w:r>
+        <w:rPr>
+          <w:rFonts w:ascii="Arial" w:eastAsiaTheme="minorEastAsia" w:hAnsi="Arial" w:cs="Arial"/>
+          <w:sz w:val="24"/>
+          <w:szCs w:val="24"/>
+        </w:rPr>
+        <w:t>ibilidad de la longitud de  onda para cada enlace a lo largo de la ruta;</w:t>
+      </w:r>
+    </w:p>
+    <w:p>
+      <w:pPr>
+        <w:pStyle w:val="Prrafodelista"/>
+        <w:spacing w:line="240" w:lineRule="auto"/>
+        <w:jc w:val="both"/>
+        <w:rPr>
+          <w:rFonts w:ascii="Arial" w:eastAsiaTheme="minorEastAsia" w:hAnsi="Arial" w:cs="Arial"/>
+          <w:sz w:val="24"/>
+          <w:szCs w:val="24"/>
+        </w:rPr>
+      </w:pPr>
+    </w:p>
+    <w:p>
+      <w:pPr>
+        <w:pStyle w:val="Prrafodelista"/>
+        <w:numPr>
+          <w:ilvl w:val="0"/>
+          <w:numId w:val="38"/>
+        </w:numPr>
+        <w:spacing w:line="240" w:lineRule="auto"/>
+        <w:jc w:val="both"/>
+        <w:rPr>
+          <w:rFonts w:ascii="Arial" w:eastAsiaTheme="minorEastAsia" w:hAnsi="Arial" w:cs="Arial"/>
+          <w:sz w:val="24"/>
+          <w:szCs w:val="24"/>
+        </w:rPr>
+      </w:pPr>
+      <w:r>
+        <w:rPr>
+          <w:rFonts w:ascii="Arial" w:eastAsiaTheme="minorEastAsia" w:hAnsi="Arial" w:cs="Arial"/>
+          <w:sz w:val="24"/>
+          <w:szCs w:val="24"/>
+        </w:rPr>
+        <w:t xml:space="preserve">Para cada enlace </w:t>
+      </w:r>
+      <m:oMath>
+        <m:r>
+          <w:rPr>
+            <w:rFonts w:ascii="Cambria Math" w:hAnsi="Cambria Math"/>
+            <w:sz w:val="20"/>
+          </w:rPr>
+          <m:t>l</m:t>
+        </m:r>
+        <m:d>
+          <m:dPr>
+            <m:ctrlPr>
+              <w:rPr>
+                <w:rFonts w:ascii="Cambria Math" w:hAnsi="Cambria Math"/>
+                <w:i/>
+                <w:sz w:val="20"/>
+              </w:rPr>
+            </m:ctrlPr>
+          </m:dPr>
+          <m:e>
+            <m:r>
+              <w:rPr>
+                <w:rFonts w:ascii="Cambria Math" w:hAnsi="Cambria Math"/>
+                <w:sz w:val="20"/>
+              </w:rPr>
+              <m:t>i,j</m:t>
+            </m:r>
+          </m:e>
+        </m:d>
+        <m:r>
+          <w:rPr>
+            <w:rFonts w:ascii="Cambria Math" w:hAnsi="Cambria Math"/>
+            <w:sz w:val="20"/>
+          </w:rPr>
+          <m:t xml:space="preserve">∈ </m:t>
+        </m:r>
+        <m:sSub>
+          <m:sSubPr>
+            <m:ctrlPr>
+              <w:rPr>
+                <w:rFonts w:ascii="Cambria Math" w:hAnsi="Cambria Math"/>
+                <w:i/>
+                <w:sz w:val="20"/>
+              </w:rPr>
+            </m:ctrlPr>
+          </m:sSubPr>
+          <m:e>
+            <m:r>
+              <w:rPr>
+                <w:rFonts w:ascii="Cambria Math" w:hAnsi="Cambria Math"/>
+                <w:sz w:val="20"/>
+              </w:rPr>
+              <m:t>E</m:t>
+            </m:r>
+          </m:e>
+          <m:sub>
+            <m:r>
+              <w:rPr>
+                <w:rFonts w:ascii="Cambria Math" w:hAnsi="Cambria Math"/>
+                <w:sz w:val="20"/>
+              </w:rPr>
+              <m:t>α</m:t>
+            </m:r>
+          </m:sub>
+        </m:sSub>
+      </m:oMath>
+      <w:proofErr w:type="gramStart"/>
+      <w:r>
+        <w:rPr>
+          <w:rFonts w:ascii="Arial" w:eastAsiaTheme="minorEastAsia" w:hAnsi="Arial" w:cs="Arial"/>
+          <w:sz w:val="20"/>
+        </w:rPr>
+        <w:t>,</w:t>
+      </w:r>
+      <w:r>
+        <w:rPr>
+          <w:rFonts w:ascii="Arial" w:eastAsiaTheme="minorEastAsia" w:hAnsi="Arial" w:cs="Arial"/>
+          <w:sz w:val="24"/>
+          <w:szCs w:val="24"/>
+        </w:rPr>
+        <w:t xml:space="preserve"> </w:t>
+      </w:r>
+      <w:r>
+        <w:rPr>
+          <w:rFonts w:ascii="Arial" w:eastAsiaTheme="minorEastAsia" w:hAnsi="Arial" w:cs="Arial"/>
+          <w:sz w:val="24"/>
+          <w:szCs w:val="24"/>
+        </w:rPr>
+        <w:t>,</w:t>
+      </w:r>
+      <w:proofErr w:type="gramEnd"/>
+      <w:r>
+        <w:rPr>
+          <w:rFonts w:ascii="Arial" w:eastAsiaTheme="minorEastAsia" w:hAnsi="Arial" w:cs="Arial"/>
+          <w:sz w:val="24"/>
+          <w:szCs w:val="24"/>
+        </w:rPr>
+        <w:t xml:space="preserve"> se examina la disponibilidad de longitud de onda en cada timeslot  </w:t>
+      </w:r>
+      <m:oMath>
+        <m:r>
+          <w:rPr>
+            <w:rFonts w:ascii="Cambria Math" w:eastAsiaTheme="minorEastAsia" w:hAnsi="Cambria Math" w:cs="Arial"/>
+            <w:sz w:val="24"/>
+            <w:szCs w:val="24"/>
+          </w:rPr>
+          <m:t>TS</m:t>
+        </m:r>
+        <m:d>
+          <m:dPr>
+            <m:ctrlPr>
+              <w:rPr>
+                <w:rFonts w:ascii="Cambria Math" w:eastAsiaTheme="minorEastAsia" w:hAnsi="Cambria Math" w:cs="Arial"/>
+                <w:i/>
+                <w:sz w:val="24"/>
+                <w:szCs w:val="24"/>
+              </w:rPr>
+            </m:ctrlPr>
+          </m:dPr>
+          <m:e>
+            <m:r>
+              <w:rPr>
+                <w:rFonts w:ascii="Cambria Math" w:eastAsiaTheme="minorEastAsia" w:hAnsi="Cambria Math" w:cs="Arial"/>
+                <w:sz w:val="24"/>
+                <w:szCs w:val="24"/>
+              </w:rPr>
+              <m:t>k</m:t>
+            </m:r>
+          </m:e>
+        </m:d>
+        <m:r>
+          <w:rPr>
+            <w:rFonts w:ascii="Cambria Math" w:eastAsiaTheme="minorEastAsia" w:hAnsi="Cambria Math" w:cs="Arial"/>
+            <w:sz w:val="24"/>
+            <w:szCs w:val="24"/>
+          </w:rPr>
+          <m:t xml:space="preserve">∈[ </m:t>
+        </m:r>
+        <m:sSub>
+          <m:sSubPr>
+            <m:ctrlPr>
+              <w:rPr>
+                <w:rFonts w:ascii="Cambria Math" w:eastAsiaTheme="minorEastAsia" w:hAnsi="Cambria Math" w:cs="Arial"/>
+                <w:i/>
+                <w:sz w:val="24"/>
+                <w:szCs w:val="24"/>
+              </w:rPr>
+            </m:ctrlPr>
+          </m:sSubPr>
+          <m:e>
+            <m:r>
+              <w:rPr>
+                <w:rFonts w:ascii="Cambria Math" w:eastAsiaTheme="minorEastAsia" w:hAnsi="Cambria Math" w:cs="Arial"/>
+                <w:sz w:val="24"/>
+                <w:szCs w:val="24"/>
+              </w:rPr>
+              <m:t>t</m:t>
+            </m:r>
+          </m:e>
+          <m:sub>
+            <m:r>
+              <w:rPr>
+                <w:rFonts w:ascii="Cambria Math" w:eastAsiaTheme="minorEastAsia" w:hAnsi="Cambria Math" w:cs="Arial"/>
+                <w:sz w:val="24"/>
+                <w:szCs w:val="24"/>
+              </w:rPr>
+              <m:t>s</m:t>
+            </m:r>
+          </m:sub>
+        </m:sSub>
+        <m:r>
+          <w:rPr>
+            <w:rFonts w:ascii="Cambria Math" w:eastAsiaTheme="minorEastAsia" w:hAnsi="Cambria Math" w:cs="Arial"/>
+            <w:sz w:val="24"/>
+            <w:szCs w:val="24"/>
+          </w:rPr>
+          <m:t>,</m:t>
+        </m:r>
+        <m:sSub>
+          <m:sSubPr>
+            <m:ctrlPr>
+              <w:rPr>
+                <w:rFonts w:ascii="Cambria Math" w:eastAsiaTheme="minorEastAsia" w:hAnsi="Cambria Math" w:cs="Arial"/>
+                <w:i/>
+                <w:sz w:val="24"/>
+                <w:szCs w:val="24"/>
+              </w:rPr>
+            </m:ctrlPr>
+          </m:sSubPr>
+          <m:e>
+            <m:r>
+              <w:rPr>
+                <w:rFonts w:ascii="Cambria Math" w:eastAsiaTheme="minorEastAsia" w:hAnsi="Cambria Math" w:cs="Arial"/>
+                <w:sz w:val="24"/>
+                <w:szCs w:val="24"/>
+              </w:rPr>
+              <m:t>t</m:t>
+            </m:r>
+          </m:e>
+          <m:sub>
+            <m:r>
+              <w:rPr>
+                <w:rFonts w:ascii="Cambria Math" w:eastAsiaTheme="minorEastAsia" w:hAnsi="Cambria Math" w:cs="Arial"/>
+                <w:sz w:val="24"/>
+                <w:szCs w:val="24"/>
+              </w:rPr>
+              <m:t>s</m:t>
+            </m:r>
+          </m:sub>
+        </m:sSub>
+        <m:r>
+          <w:rPr>
+            <w:rFonts w:ascii="Cambria Math" w:eastAsiaTheme="minorEastAsia" w:hAnsi="Cambria Math" w:cs="Arial"/>
+            <w:sz w:val="24"/>
+            <w:szCs w:val="24"/>
+          </w:rPr>
+          <m:t>+</m:t>
+        </m:r>
+        <m:sSub>
+          <m:sSubPr>
+            <m:ctrlPr>
+              <w:rPr>
+                <w:rFonts w:ascii="Cambria Math" w:eastAsiaTheme="minorEastAsia" w:hAnsi="Cambria Math" w:cs="Arial"/>
+                <w:i/>
+                <w:sz w:val="24"/>
+                <w:szCs w:val="24"/>
+              </w:rPr>
+            </m:ctrlPr>
+          </m:sSubPr>
+          <m:e>
+            <m:r>
+              <w:rPr>
+                <w:rFonts w:ascii="Cambria Math" w:eastAsiaTheme="minorEastAsia" w:hAnsi="Cambria Math" w:cs="Arial"/>
+                <w:sz w:val="24"/>
+                <w:szCs w:val="24"/>
+              </w:rPr>
+              <m:t>T</m:t>
+            </m:r>
+          </m:e>
+          <m:sub>
+            <m:r>
+              <w:rPr>
+                <w:rFonts w:ascii="Cambria Math" w:eastAsiaTheme="minorEastAsia" w:hAnsi="Cambria Math" w:cs="Arial"/>
+                <w:sz w:val="24"/>
+                <w:szCs w:val="24"/>
+              </w:rPr>
+              <m:t>d</m:t>
+            </m:r>
+          </m:sub>
+        </m:sSub>
+        <m:r>
+          <w:rPr>
+            <w:rFonts w:ascii="Cambria Math" w:eastAsiaTheme="minorEastAsia" w:hAnsi="Cambria Math" w:cs="Arial"/>
+            <w:sz w:val="24"/>
+            <w:szCs w:val="24"/>
+          </w:rPr>
+          <m:t>]</m:t>
+        </m:r>
+      </m:oMath>
+      <w:r>
+        <w:rPr>
+          <w:rFonts w:ascii="Arial" w:eastAsiaTheme="minorEastAsia" w:hAnsi="Arial" w:cs="Arial"/>
+          <w:sz w:val="24"/>
+          <w:szCs w:val="24"/>
+        </w:rPr>
+        <w:t>.</w:t>
+      </w:r>
+    </w:p>
+    <w:p>
+      <w:pPr>
+        <w:pStyle w:val="Prrafodelista"/>
+        <w:spacing w:line="240" w:lineRule="auto"/>
+        <w:jc w:val="both"/>
+        <w:rPr>
+          <w:rFonts w:ascii="Arial" w:eastAsiaTheme="minorEastAsia" w:hAnsi="Arial" w:cs="Arial"/>
+          <w:sz w:val="24"/>
+          <w:szCs w:val="24"/>
+        </w:rPr>
+      </w:pPr>
+    </w:p>
+    <w:p>
+      <w:pPr>
+        <w:pStyle w:val="Prrafodelista"/>
+        <w:numPr>
+          <w:ilvl w:val="0"/>
+          <w:numId w:val="38"/>
+        </w:numPr>
+        <w:spacing w:line="240" w:lineRule="auto"/>
+        <w:jc w:val="both"/>
+        <w:rPr>
+          <w:rFonts w:ascii="Arial" w:eastAsiaTheme="minorEastAsia" w:hAnsi="Arial" w:cs="Arial"/>
+          <w:sz w:val="24"/>
+          <w:szCs w:val="24"/>
+        </w:rPr>
+      </w:pPr>
+      <w:r>
+        <w:rPr>
+          <w:rFonts w:ascii="Arial" w:eastAsiaTheme="minorEastAsia" w:hAnsi="Arial" w:cs="Arial"/>
+          <w:sz w:val="24"/>
+          <w:szCs w:val="24"/>
+        </w:rPr>
+        <w:t xml:space="preserve">Si  </w:t>
+      </w:r>
+      <m:oMath>
+        <m:sSub>
+          <m:sSubPr>
+            <m:ctrlPr>
+              <w:rPr>
+                <w:rFonts w:ascii="Cambria Math" w:eastAsiaTheme="minorEastAsia" w:hAnsi="Cambria Math" w:cs="Arial"/>
+                <w:i/>
+                <w:sz w:val="24"/>
+                <w:szCs w:val="24"/>
+              </w:rPr>
+            </m:ctrlPr>
+          </m:sSubPr>
+          <m:e>
+            <m:r>
+              <w:rPr>
+                <w:rFonts w:ascii="Cambria Math" w:eastAsiaTheme="minorEastAsia" w:hAnsi="Cambria Math" w:cs="Arial"/>
+                <w:sz w:val="24"/>
+                <w:szCs w:val="24"/>
+              </w:rPr>
+              <m:t>W</m:t>
+            </m:r>
+          </m:e>
+          <m:sub>
+            <m:r>
+              <w:rPr>
+                <w:rFonts w:ascii="Cambria Math" w:eastAsiaTheme="minorEastAsia" w:hAnsi="Cambria Math" w:cs="Arial"/>
+                <w:sz w:val="24"/>
+                <w:szCs w:val="24"/>
+              </w:rPr>
+              <m:t>l</m:t>
+            </m:r>
+            <m:d>
+              <m:dPr>
+                <m:ctrlPr>
+                  <w:rPr>
+                    <w:rFonts w:ascii="Cambria Math" w:eastAsiaTheme="minorEastAsia" w:hAnsi="Cambria Math" w:cs="Arial"/>
+                    <w:i/>
+                    <w:sz w:val="24"/>
+                    <w:szCs w:val="24"/>
+                  </w:rPr>
+                </m:ctrlPr>
+              </m:dPr>
+              <m:e>
+                <m:r>
+                  <w:rPr>
+                    <w:rFonts w:ascii="Cambria Math" w:eastAsiaTheme="minorEastAsia" w:hAnsi="Cambria Math" w:cs="Arial"/>
+                    <w:sz w:val="24"/>
+                    <w:szCs w:val="24"/>
+                  </w:rPr>
+                  <m:t>i,j</m:t>
+                </m:r>
+              </m:e>
+            </m:d>
+            <m:r>
+              <w:rPr>
+                <w:rFonts w:ascii="Cambria Math" w:eastAsiaTheme="minorEastAsia" w:hAnsi="Cambria Math" w:cs="Arial"/>
+                <w:sz w:val="24"/>
+                <w:szCs w:val="24"/>
+              </w:rPr>
+              <m:t xml:space="preserve"> </m:t>
+            </m:r>
+          </m:sub>
+        </m:sSub>
+        <m:d>
+          <m:dPr>
+            <m:ctrlPr>
+              <w:rPr>
+                <w:rFonts w:ascii="Cambria Math" w:eastAsiaTheme="minorEastAsia" w:hAnsi="Cambria Math" w:cs="Arial"/>
+                <w:i/>
+                <w:sz w:val="24"/>
+                <w:szCs w:val="24"/>
+              </w:rPr>
+            </m:ctrlPr>
+          </m:dPr>
+          <m:e>
+            <m:r>
+              <w:rPr>
+                <w:rFonts w:ascii="Cambria Math" w:eastAsiaTheme="minorEastAsia" w:hAnsi="Cambria Math" w:cs="Arial"/>
+                <w:sz w:val="24"/>
+                <w:szCs w:val="24"/>
+              </w:rPr>
+              <m:t>k</m:t>
+            </m:r>
+          </m:e>
+        </m:d>
+        <m:r>
+          <w:rPr>
+            <w:rFonts w:ascii="Cambria Math" w:eastAsiaTheme="minorEastAsia" w:hAnsi="Cambria Math" w:cs="Arial"/>
+            <w:sz w:val="24"/>
+            <w:szCs w:val="24"/>
+          </w:rPr>
+          <m:t>=</m:t>
+        </m:r>
+        <m:r>
+          <w:rPr>
+            <w:rFonts w:ascii="Cambria Math" w:eastAsiaTheme="minorEastAsia" w:hAnsi="Cambria Math" w:cs="Arial"/>
+            <w:sz w:val="24"/>
+            <w:szCs w:val="24"/>
+          </w:rPr>
+          <m:t>0</m:t>
+        </m:r>
+      </m:oMath>
+      <w:r>
+        <w:rPr>
+          <w:rFonts w:ascii="Arial" w:eastAsiaTheme="minorEastAsia" w:hAnsi="Arial" w:cs="Arial"/>
+          <w:sz w:val="24"/>
+          <w:szCs w:val="24"/>
+        </w:rPr>
+        <w:t xml:space="preserve"> para cualquier  timeslot </w:t>
+      </w:r>
+      <m:oMath>
+        <m:r>
+          <w:rPr>
+            <w:rFonts w:ascii="Cambria Math" w:eastAsiaTheme="minorEastAsia" w:hAnsi="Cambria Math" w:cs="Arial"/>
+            <w:sz w:val="24"/>
+            <w:szCs w:val="24"/>
+          </w:rPr>
+          <m:t>TS</m:t>
+        </m:r>
+        <m:d>
+          <m:dPr>
+            <m:ctrlPr>
+              <w:rPr>
+                <w:rFonts w:ascii="Cambria Math" w:eastAsiaTheme="minorEastAsia" w:hAnsi="Cambria Math" w:cs="Arial"/>
+                <w:i/>
+                <w:sz w:val="24"/>
+                <w:szCs w:val="24"/>
+              </w:rPr>
+            </m:ctrlPr>
+          </m:dPr>
+          <m:e>
+            <m:r>
+              <w:rPr>
+                <w:rFonts w:ascii="Cambria Math" w:eastAsiaTheme="minorEastAsia" w:hAnsi="Cambria Math" w:cs="Arial"/>
+                <w:sz w:val="24"/>
+                <w:szCs w:val="24"/>
+              </w:rPr>
+              <m:t>k</m:t>
+            </m:r>
+          </m:e>
+        </m:d>
+        <m:r>
+          <w:rPr>
+            <w:rFonts w:ascii="Cambria Math" w:eastAsiaTheme="minorEastAsia" w:hAnsi="Cambria Math" w:cs="Arial"/>
+            <w:sz w:val="24"/>
+            <w:szCs w:val="24"/>
+          </w:rPr>
+          <m:t xml:space="preserve">∈[ </m:t>
+        </m:r>
+        <m:sSub>
+          <m:sSubPr>
+            <m:ctrlPr>
+              <w:rPr>
+                <w:rFonts w:ascii="Cambria Math" w:eastAsiaTheme="minorEastAsia" w:hAnsi="Cambria Math" w:cs="Arial"/>
+                <w:i/>
+                <w:sz w:val="24"/>
+                <w:szCs w:val="24"/>
+              </w:rPr>
+            </m:ctrlPr>
+          </m:sSubPr>
+          <m:e>
+            <m:r>
+              <w:rPr>
+                <w:rFonts w:ascii="Cambria Math" w:eastAsiaTheme="minorEastAsia" w:hAnsi="Cambria Math" w:cs="Arial"/>
+                <w:sz w:val="24"/>
+                <w:szCs w:val="24"/>
+              </w:rPr>
+              <m:t>t</m:t>
+            </m:r>
+          </m:e>
+          <m:sub>
+            <m:r>
+              <w:rPr>
+                <w:rFonts w:ascii="Cambria Math" w:eastAsiaTheme="minorEastAsia" w:hAnsi="Cambria Math" w:cs="Arial"/>
+                <w:sz w:val="24"/>
+                <w:szCs w:val="24"/>
+              </w:rPr>
+              <m:t>s</m:t>
+            </m:r>
+          </m:sub>
+        </m:sSub>
+        <m:r>
+          <w:rPr>
+            <w:rFonts w:ascii="Cambria Math" w:eastAsiaTheme="minorEastAsia" w:hAnsi="Cambria Math" w:cs="Arial"/>
+            <w:sz w:val="24"/>
+            <w:szCs w:val="24"/>
+          </w:rPr>
+          <m:t>,</m:t>
+        </m:r>
+        <m:sSub>
+          <m:sSubPr>
+            <m:ctrlPr>
+              <w:rPr>
+                <w:rFonts w:ascii="Cambria Math" w:eastAsiaTheme="minorEastAsia" w:hAnsi="Cambria Math" w:cs="Arial"/>
+                <w:i/>
+                <w:sz w:val="24"/>
+                <w:szCs w:val="24"/>
+              </w:rPr>
+            </m:ctrlPr>
+          </m:sSubPr>
+          <m:e>
+            <m:r>
+              <w:rPr>
+                <w:rFonts w:ascii="Cambria Math" w:eastAsiaTheme="minorEastAsia" w:hAnsi="Cambria Math" w:cs="Arial"/>
+                <w:sz w:val="24"/>
+                <w:szCs w:val="24"/>
+              </w:rPr>
+              <m:t>t</m:t>
+            </m:r>
+          </m:e>
+          <m:sub>
+            <m:r>
+              <w:rPr>
+                <w:rFonts w:ascii="Cambria Math" w:eastAsiaTheme="minorEastAsia" w:hAnsi="Cambria Math" w:cs="Arial"/>
+                <w:sz w:val="24"/>
+                <w:szCs w:val="24"/>
+              </w:rPr>
+              <m:t>s</m:t>
+            </m:r>
+          </m:sub>
+        </m:sSub>
+        <m:r>
+          <w:rPr>
+            <w:rFonts w:ascii="Cambria Math" w:eastAsiaTheme="minorEastAsia" w:hAnsi="Cambria Math" w:cs="Arial"/>
+            <w:sz w:val="24"/>
+            <w:szCs w:val="24"/>
+          </w:rPr>
+          <m:t>+</m:t>
+        </m:r>
+        <m:sSub>
+          <m:sSubPr>
+            <m:ctrlPr>
+              <w:rPr>
+                <w:rFonts w:ascii="Cambria Math" w:eastAsiaTheme="minorEastAsia" w:hAnsi="Cambria Math" w:cs="Arial"/>
+                <w:i/>
+                <w:sz w:val="24"/>
+                <w:szCs w:val="24"/>
+              </w:rPr>
+            </m:ctrlPr>
+          </m:sSubPr>
+          <m:e>
+            <m:r>
+              <w:rPr>
+                <w:rFonts w:ascii="Cambria Math" w:eastAsiaTheme="minorEastAsia" w:hAnsi="Cambria Math" w:cs="Arial"/>
+                <w:sz w:val="24"/>
+                <w:szCs w:val="24"/>
+              </w:rPr>
+              <m:t>T</m:t>
+            </m:r>
+          </m:e>
+          <m:sub>
+            <m:r>
+              <w:rPr>
+                <w:rFonts w:ascii="Cambria Math" w:eastAsiaTheme="minorEastAsia" w:hAnsi="Cambria Math" w:cs="Arial"/>
+                <w:sz w:val="24"/>
+                <w:szCs w:val="24"/>
+              </w:rPr>
+              <m:t>d</m:t>
+            </m:r>
+          </m:sub>
+        </m:sSub>
+        <m:r>
+          <w:rPr>
+            <w:rFonts w:ascii="Cambria Math" w:eastAsiaTheme="minorEastAsia" w:hAnsi="Cambria Math" w:cs="Arial"/>
+            <w:sz w:val="24"/>
+            <w:szCs w:val="24"/>
+          </w:rPr>
+          <m:t>]</m:t>
+        </m:r>
+      </m:oMath>
+      <w:r>
+        <w:rPr>
+          <w:rFonts w:ascii="Arial" w:eastAsiaTheme="minorEastAsia" w:hAnsi="Arial" w:cs="Arial"/>
+          <w:sz w:val="24"/>
+          <w:szCs w:val="24"/>
+        </w:rPr>
+        <w:t>, se debe ir paso (1) para examinar la siguiente ruta</w:t>
+      </w:r>
+      <w:r>
+        <w:rPr>
+          <w:rFonts w:ascii="Arial" w:eastAsiaTheme="minorEastAsia" w:hAnsi="Arial" w:cs="Arial"/>
+          <w:sz w:val="24"/>
+          <w:szCs w:val="24"/>
+        </w:rPr>
+        <w:t xml:space="preserve"> alternativa</w:t>
+      </w:r>
+      <w:r>
+        <w:rPr>
+          <w:rFonts w:ascii="Arial" w:eastAsiaTheme="minorEastAsia" w:hAnsi="Arial" w:cs="Arial"/>
+          <w:sz w:val="24"/>
+          <w:szCs w:val="24"/>
+        </w:rPr>
+        <w:t>.  En caso contrario ex</w:t>
+      </w:r>
+      <w:r>
+        <w:rPr>
+          <w:rFonts w:ascii="Arial" w:eastAsiaTheme="minorEastAsia" w:hAnsi="Arial" w:cs="Arial"/>
+          <w:sz w:val="24"/>
+          <w:szCs w:val="24"/>
+        </w:rPr>
+        <w:t xml:space="preserve">aminar si existe una longitud </w:t>
+      </w:r>
+      <w:r>
+        <w:rPr>
+          <w:rFonts w:ascii="Arial" w:eastAsiaTheme="minorEastAsia" w:hAnsi="Arial" w:cs="Arial"/>
+          <w:sz w:val="24"/>
+          <w:szCs w:val="24"/>
+        </w:rPr>
+        <w:t xml:space="preserve">idéntica en el enlace </w:t>
+      </w:r>
+      <m:oMath>
+        <m:r>
+          <w:rPr>
+            <w:rFonts w:ascii="Cambria Math" w:hAnsi="Cambria Math"/>
+            <w:sz w:val="20"/>
+          </w:rPr>
+          <m:t>l</m:t>
+        </m:r>
+        <m:d>
+          <m:dPr>
+            <m:ctrlPr>
+              <w:rPr>
+                <w:rFonts w:ascii="Cambria Math" w:hAnsi="Cambria Math"/>
+                <w:i/>
+                <w:sz w:val="20"/>
+              </w:rPr>
+            </m:ctrlPr>
+          </m:dPr>
+          <m:e>
+            <m:r>
+              <w:rPr>
+                <w:rFonts w:ascii="Cambria Math" w:hAnsi="Cambria Math"/>
+                <w:sz w:val="20"/>
+              </w:rPr>
+              <m:t>i,j</m:t>
+            </m:r>
+          </m:e>
+        </m:d>
+      </m:oMath>
+      <w:r>
+        <w:rPr>
+          <w:rFonts w:ascii="Arial" w:eastAsiaTheme="minorEastAsia" w:hAnsi="Arial" w:cs="Arial"/>
+          <w:sz w:val="20"/>
+        </w:rPr>
+        <w:t xml:space="preserve">  para todo los timeslot, </w:t>
+      </w:r>
+      <m:oMath>
+        <m:r>
+          <w:rPr>
+            <w:rFonts w:ascii="Cambria Math" w:eastAsiaTheme="minorEastAsia" w:hAnsi="Cambria Math" w:cs="Arial"/>
+            <w:sz w:val="24"/>
+            <w:szCs w:val="24"/>
+          </w:rPr>
+          <m:t>TS</m:t>
+        </m:r>
+        <m:d>
+          <m:dPr>
+            <m:ctrlPr>
+              <w:rPr>
+                <w:rFonts w:ascii="Cambria Math" w:eastAsiaTheme="minorEastAsia" w:hAnsi="Cambria Math" w:cs="Arial"/>
+                <w:i/>
+                <w:sz w:val="24"/>
+                <w:szCs w:val="24"/>
+              </w:rPr>
+            </m:ctrlPr>
+          </m:dPr>
+          <m:e>
+            <m:r>
+              <w:rPr>
+                <w:rFonts w:ascii="Cambria Math" w:eastAsiaTheme="minorEastAsia" w:hAnsi="Cambria Math" w:cs="Arial"/>
+                <w:sz w:val="24"/>
+                <w:szCs w:val="24"/>
+              </w:rPr>
+              <m:t>k</m:t>
+            </m:r>
+          </m:e>
+        </m:d>
+        <m:r>
+          <w:rPr>
+            <w:rFonts w:ascii="Cambria Math" w:eastAsiaTheme="minorEastAsia" w:hAnsi="Cambria Math" w:cs="Arial"/>
+            <w:sz w:val="24"/>
+            <w:szCs w:val="24"/>
+          </w:rPr>
+          <m:t xml:space="preserve">∈[ </m:t>
+        </m:r>
+        <m:sSub>
+          <m:sSubPr>
+            <m:ctrlPr>
+              <w:rPr>
+                <w:rFonts w:ascii="Cambria Math" w:eastAsiaTheme="minorEastAsia" w:hAnsi="Cambria Math" w:cs="Arial"/>
+                <w:i/>
+                <w:sz w:val="24"/>
+                <w:szCs w:val="24"/>
+              </w:rPr>
+            </m:ctrlPr>
+          </m:sSubPr>
+          <m:e>
+            <m:r>
+              <w:rPr>
+                <w:rFonts w:ascii="Cambria Math" w:eastAsiaTheme="minorEastAsia" w:hAnsi="Cambria Math" w:cs="Arial"/>
+                <w:sz w:val="24"/>
+                <w:szCs w:val="24"/>
+              </w:rPr>
+              <m:t>t</m:t>
+            </m:r>
+          </m:e>
+          <m:sub>
+            <m:r>
+              <w:rPr>
+                <w:rFonts w:ascii="Cambria Math" w:eastAsiaTheme="minorEastAsia" w:hAnsi="Cambria Math" w:cs="Arial"/>
+                <w:sz w:val="24"/>
+                <w:szCs w:val="24"/>
+              </w:rPr>
+              <m:t>s</m:t>
+            </m:r>
+          </m:sub>
+        </m:sSub>
+        <m:r>
+          <w:rPr>
+            <w:rFonts w:ascii="Cambria Math" w:eastAsiaTheme="minorEastAsia" w:hAnsi="Cambria Math" w:cs="Arial"/>
+            <w:sz w:val="24"/>
+            <w:szCs w:val="24"/>
+          </w:rPr>
+          <m:t>,</m:t>
+        </m:r>
+        <m:sSub>
+          <m:sSubPr>
+            <m:ctrlPr>
+              <w:rPr>
+                <w:rFonts w:ascii="Cambria Math" w:eastAsiaTheme="minorEastAsia" w:hAnsi="Cambria Math" w:cs="Arial"/>
+                <w:i/>
+                <w:sz w:val="24"/>
+                <w:szCs w:val="24"/>
+              </w:rPr>
+            </m:ctrlPr>
+          </m:sSubPr>
+          <m:e>
+            <m:r>
+              <w:rPr>
+                <w:rFonts w:ascii="Cambria Math" w:eastAsiaTheme="minorEastAsia" w:hAnsi="Cambria Math" w:cs="Arial"/>
+                <w:sz w:val="24"/>
+                <w:szCs w:val="24"/>
+              </w:rPr>
+              <m:t>t</m:t>
+            </m:r>
+          </m:e>
+          <m:sub>
+            <m:r>
+              <w:rPr>
+                <w:rFonts w:ascii="Cambria Math" w:eastAsiaTheme="minorEastAsia" w:hAnsi="Cambria Math" w:cs="Arial"/>
+                <w:sz w:val="24"/>
+                <w:szCs w:val="24"/>
+              </w:rPr>
+              <m:t>s</m:t>
+            </m:r>
+          </m:sub>
+        </m:sSub>
+        <m:r>
+          <w:rPr>
+            <w:rFonts w:ascii="Cambria Math" w:eastAsiaTheme="minorEastAsia" w:hAnsi="Cambria Math" w:cs="Arial"/>
+            <w:sz w:val="24"/>
+            <w:szCs w:val="24"/>
+          </w:rPr>
+          <m:t>+</m:t>
+        </m:r>
+        <m:sSub>
+          <m:sSubPr>
+            <m:ctrlPr>
+              <w:rPr>
+                <w:rFonts w:ascii="Cambria Math" w:eastAsiaTheme="minorEastAsia" w:hAnsi="Cambria Math" w:cs="Arial"/>
+                <w:i/>
+                <w:sz w:val="24"/>
+                <w:szCs w:val="24"/>
+              </w:rPr>
+            </m:ctrlPr>
+          </m:sSubPr>
+          <m:e>
+            <m:r>
+              <w:rPr>
+                <w:rFonts w:ascii="Cambria Math" w:eastAsiaTheme="minorEastAsia" w:hAnsi="Cambria Math" w:cs="Arial"/>
+                <w:sz w:val="24"/>
+                <w:szCs w:val="24"/>
+              </w:rPr>
+              <m:t>T</m:t>
+            </m:r>
+          </m:e>
+          <m:sub>
+            <m:r>
+              <w:rPr>
+                <w:rFonts w:ascii="Cambria Math" w:eastAsiaTheme="minorEastAsia" w:hAnsi="Cambria Math" w:cs="Arial"/>
+                <w:sz w:val="24"/>
+                <w:szCs w:val="24"/>
+              </w:rPr>
+              <m:t>d</m:t>
+            </m:r>
+          </m:sub>
+        </m:sSub>
+        <m:r>
+          <w:rPr>
+            <w:rFonts w:ascii="Cambria Math" w:eastAsiaTheme="minorEastAsia" w:hAnsi="Cambria Math" w:cs="Arial"/>
+            <w:sz w:val="24"/>
+            <w:szCs w:val="24"/>
+          </w:rPr>
+          <m:t>]</m:t>
+        </m:r>
+      </m:oMath>
+      <w:r>
+        <w:rPr>
+          <w:rFonts w:ascii="Arial" w:eastAsiaTheme="minorEastAsia" w:hAnsi="Arial" w:cs="Arial"/>
+          <w:sz w:val="24"/>
+          <w:szCs w:val="24"/>
+        </w:rPr>
+        <w:t>:</w:t>
+      </w:r>
+    </w:p>
+    <w:p>
+      <w:pPr>
+        <w:pStyle w:val="Prrafodelista"/>
+        <w:rPr>
+          <w:rFonts w:ascii="Arial" w:eastAsiaTheme="minorEastAsia" w:hAnsi="Arial" w:cs="Arial"/>
+          <w:sz w:val="24"/>
+          <w:szCs w:val="24"/>
+        </w:rPr>
+      </w:pPr>
+    </w:p>
+    <w:p>
+      <w:pPr>
+        <w:pStyle w:val="Prrafodelista"/>
+        <w:numPr>
+          <w:ilvl w:val="0"/>
+          <w:numId w:val="38"/>
+        </w:numPr>
+        <w:spacing w:line="240" w:lineRule="auto"/>
+        <w:jc w:val="both"/>
+        <w:rPr>
+          <w:rFonts w:ascii="Arial" w:eastAsiaTheme="minorEastAsia" w:hAnsi="Arial" w:cs="Arial"/>
+          <w:sz w:val="24"/>
+          <w:szCs w:val="24"/>
+        </w:rPr>
+      </w:pPr>
+      <w:r>
+        <w:rPr>
+          <w:rFonts w:ascii="Arial" w:eastAsiaTheme="minorEastAsia" w:hAnsi="Arial" w:cs="Arial"/>
+          <w:sz w:val="24"/>
+          <w:szCs w:val="24"/>
+        </w:rPr>
+        <w:t xml:space="preserve">Si ninguna longitud de onda idéntica está disponible, ir al paso (1), para examinar la siguiente ruta alternativa. De lo contrario examinar si existe una longitud de onda idéntica sobre todos los nodos a lo largo de la ruta durante el tiempo </w:t>
+      </w:r>
+      <m:oMath>
+        <m:r>
+          <w:rPr>
+            <w:rFonts w:ascii="Cambria Math" w:eastAsiaTheme="minorEastAsia" w:hAnsi="Cambria Math" w:cs="Arial"/>
+            <w:sz w:val="24"/>
+            <w:szCs w:val="24"/>
+          </w:rPr>
+          <m:t xml:space="preserve">[ </m:t>
+        </m:r>
+        <m:sSub>
+          <m:sSubPr>
+            <m:ctrlPr>
+              <w:rPr>
+                <w:rFonts w:ascii="Cambria Math" w:eastAsiaTheme="minorEastAsia" w:hAnsi="Cambria Math" w:cs="Arial"/>
+                <w:i/>
+                <w:sz w:val="24"/>
+                <w:szCs w:val="24"/>
+              </w:rPr>
+            </m:ctrlPr>
+          </m:sSubPr>
+          <m:e>
+            <m:r>
+              <w:rPr>
+                <w:rFonts w:ascii="Cambria Math" w:eastAsiaTheme="minorEastAsia" w:hAnsi="Cambria Math" w:cs="Arial"/>
+                <w:sz w:val="24"/>
+                <w:szCs w:val="24"/>
+              </w:rPr>
+              <m:t>t</m:t>
+            </m:r>
+          </m:e>
+          <m:sub>
+            <m:r>
+              <w:rPr>
+                <w:rFonts w:ascii="Cambria Math" w:eastAsiaTheme="minorEastAsia" w:hAnsi="Cambria Math" w:cs="Arial"/>
+                <w:sz w:val="24"/>
+                <w:szCs w:val="24"/>
+              </w:rPr>
+              <m:t>s</m:t>
+            </m:r>
+          </m:sub>
+        </m:sSub>
+        <m:r>
+          <w:rPr>
+            <w:rFonts w:ascii="Cambria Math" w:eastAsiaTheme="minorEastAsia" w:hAnsi="Cambria Math" w:cs="Arial"/>
+            <w:sz w:val="24"/>
+            <w:szCs w:val="24"/>
+          </w:rPr>
+          <m:t>,</m:t>
+        </m:r>
+        <m:sSub>
+          <m:sSubPr>
+            <m:ctrlPr>
+              <w:rPr>
+                <w:rFonts w:ascii="Cambria Math" w:eastAsiaTheme="minorEastAsia" w:hAnsi="Cambria Math" w:cs="Arial"/>
+                <w:i/>
+                <w:sz w:val="24"/>
+                <w:szCs w:val="24"/>
+              </w:rPr>
+            </m:ctrlPr>
+          </m:sSubPr>
+          <m:e>
+            <m:r>
+              <w:rPr>
+                <w:rFonts w:ascii="Cambria Math" w:eastAsiaTheme="minorEastAsia" w:hAnsi="Cambria Math" w:cs="Arial"/>
+                <w:sz w:val="24"/>
+                <w:szCs w:val="24"/>
+              </w:rPr>
+              <m:t>t</m:t>
+            </m:r>
+          </m:e>
+          <m:sub>
+            <m:r>
+              <w:rPr>
+                <w:rFonts w:ascii="Cambria Math" w:eastAsiaTheme="minorEastAsia" w:hAnsi="Cambria Math" w:cs="Arial"/>
+                <w:sz w:val="24"/>
+                <w:szCs w:val="24"/>
+              </w:rPr>
+              <m:t>s</m:t>
+            </m:r>
+          </m:sub>
+        </m:sSub>
+        <m:r>
+          <w:rPr>
+            <w:rFonts w:ascii="Cambria Math" w:eastAsiaTheme="minorEastAsia" w:hAnsi="Cambria Math" w:cs="Arial"/>
+            <w:sz w:val="24"/>
+            <w:szCs w:val="24"/>
+          </w:rPr>
+          <m:t>+</m:t>
+        </m:r>
+        <m:sSub>
+          <m:sSubPr>
+            <m:ctrlPr>
+              <w:rPr>
+                <w:rFonts w:ascii="Cambria Math" w:eastAsiaTheme="minorEastAsia" w:hAnsi="Cambria Math" w:cs="Arial"/>
+                <w:i/>
+                <w:sz w:val="24"/>
+                <w:szCs w:val="24"/>
+              </w:rPr>
+            </m:ctrlPr>
+          </m:sSubPr>
+          <m:e>
+            <m:r>
+              <w:rPr>
+                <w:rFonts w:ascii="Cambria Math" w:eastAsiaTheme="minorEastAsia" w:hAnsi="Cambria Math" w:cs="Arial"/>
+                <w:sz w:val="24"/>
+                <w:szCs w:val="24"/>
+              </w:rPr>
+              <m:t>T</m:t>
+            </m:r>
+          </m:e>
+          <m:sub>
+            <m:r>
+              <w:rPr>
+                <w:rFonts w:ascii="Cambria Math" w:eastAsiaTheme="minorEastAsia" w:hAnsi="Cambria Math" w:cs="Arial"/>
+                <w:sz w:val="24"/>
+                <w:szCs w:val="24"/>
+              </w:rPr>
+              <m:t>d</m:t>
+            </m:r>
+          </m:sub>
+        </m:sSub>
+        <m:r>
+          <w:rPr>
+            <w:rFonts w:ascii="Cambria Math" w:eastAsiaTheme="minorEastAsia" w:hAnsi="Cambria Math" w:cs="Arial"/>
+            <w:sz w:val="24"/>
+            <w:szCs w:val="24"/>
+          </w:rPr>
+          <m:t>]</m:t>
+        </m:r>
+      </m:oMath>
+      <w:r>
+        <w:rPr>
+          <w:rFonts w:ascii="Arial" w:eastAsiaTheme="minorEastAsia" w:hAnsi="Arial" w:cs="Arial"/>
+          <w:sz w:val="24"/>
+          <w:szCs w:val="24"/>
+        </w:rPr>
+        <w:t>;</w:t>
+      </w:r>
+    </w:p>
+    <w:p>
+      <w:pPr>
+        <w:pStyle w:val="Prrafodelista"/>
+        <w:rPr>
+          <w:rFonts w:ascii="Arial" w:eastAsiaTheme="minorEastAsia" w:hAnsi="Arial" w:cs="Arial"/>
+          <w:sz w:val="24"/>
+          <w:szCs w:val="24"/>
+        </w:rPr>
+      </w:pPr>
+    </w:p>
+    <w:p>
+      <w:pPr>
+        <w:pStyle w:val="Prrafodelista"/>
+        <w:numPr>
+          <w:ilvl w:val="0"/>
+          <w:numId w:val="38"/>
+        </w:numPr>
+        <w:spacing w:line="240" w:lineRule="auto"/>
+        <w:jc w:val="both"/>
+        <w:rPr>
+          <w:rFonts w:ascii="Arial" w:eastAsiaTheme="minorEastAsia" w:hAnsi="Arial" w:cs="Arial"/>
+          <w:sz w:val="24"/>
+          <w:szCs w:val="24"/>
+        </w:rPr>
+      </w:pPr>
+      <w:r>
+        <w:rPr>
+          <w:rFonts w:ascii="Arial" w:eastAsiaTheme="minorEastAsia" w:hAnsi="Arial" w:cs="Arial"/>
+          <w:sz w:val="24"/>
+          <w:szCs w:val="24"/>
+        </w:rPr>
+        <w:t xml:space="preserve">Si al menos una longitud de onda idéntica está disponible, una de las longitudes disponibles es seleccionada y reservada sobre cada enlace a lo largo de la ruta durante el tiempo </w:t>
+      </w:r>
+      <m:oMath>
+        <m:r>
+          <w:rPr>
+            <w:rFonts w:ascii="Cambria Math" w:eastAsiaTheme="minorEastAsia" w:hAnsi="Cambria Math" w:cs="Arial"/>
+            <w:sz w:val="24"/>
+            <w:szCs w:val="24"/>
+          </w:rPr>
+          <m:t xml:space="preserve">[ </m:t>
+        </m:r>
+        <m:sSub>
+          <m:sSubPr>
+            <m:ctrlPr>
+              <w:rPr>
+                <w:rFonts w:ascii="Cambria Math" w:eastAsiaTheme="minorEastAsia" w:hAnsi="Cambria Math" w:cs="Arial"/>
+                <w:i/>
+                <w:sz w:val="24"/>
+                <w:szCs w:val="24"/>
+              </w:rPr>
+            </m:ctrlPr>
+          </m:sSubPr>
+          <m:e>
+            <m:r>
+              <w:rPr>
+                <w:rFonts w:ascii="Cambria Math" w:eastAsiaTheme="minorEastAsia" w:hAnsi="Cambria Math" w:cs="Arial"/>
+                <w:sz w:val="24"/>
+                <w:szCs w:val="24"/>
+              </w:rPr>
+              <m:t>t</m:t>
+            </m:r>
+          </m:e>
+          <m:sub>
+            <m:r>
+              <w:rPr>
+                <w:rFonts w:ascii="Cambria Math" w:eastAsiaTheme="minorEastAsia" w:hAnsi="Cambria Math" w:cs="Arial"/>
+                <w:sz w:val="24"/>
+                <w:szCs w:val="24"/>
+              </w:rPr>
+              <m:t>s</m:t>
+            </m:r>
+          </m:sub>
+        </m:sSub>
+        <m:r>
+          <w:rPr>
+            <w:rFonts w:ascii="Cambria Math" w:eastAsiaTheme="minorEastAsia" w:hAnsi="Cambria Math" w:cs="Arial"/>
+            <w:sz w:val="24"/>
+            <w:szCs w:val="24"/>
+          </w:rPr>
+          <m:t>,</m:t>
+        </m:r>
+        <m:sSub>
+          <m:sSubPr>
+            <m:ctrlPr>
+              <w:rPr>
+                <w:rFonts w:ascii="Cambria Math" w:eastAsiaTheme="minorEastAsia" w:hAnsi="Cambria Math" w:cs="Arial"/>
+                <w:i/>
+                <w:sz w:val="24"/>
+                <w:szCs w:val="24"/>
+              </w:rPr>
+            </m:ctrlPr>
+          </m:sSubPr>
+          <m:e>
+            <m:r>
+              <w:rPr>
+                <w:rFonts w:ascii="Cambria Math" w:eastAsiaTheme="minorEastAsia" w:hAnsi="Cambria Math" w:cs="Arial"/>
+                <w:sz w:val="24"/>
+                <w:szCs w:val="24"/>
+              </w:rPr>
+              <m:t>t</m:t>
+            </m:r>
+          </m:e>
+          <m:sub>
+            <m:r>
+              <w:rPr>
+                <w:rFonts w:ascii="Cambria Math" w:eastAsiaTheme="minorEastAsia" w:hAnsi="Cambria Math" w:cs="Arial"/>
+                <w:sz w:val="24"/>
+                <w:szCs w:val="24"/>
+              </w:rPr>
+              <m:t>s</m:t>
+            </m:r>
+          </m:sub>
+        </m:sSub>
+        <m:r>
+          <w:rPr>
+            <w:rFonts w:ascii="Cambria Math" w:eastAsiaTheme="minorEastAsia" w:hAnsi="Cambria Math" w:cs="Arial"/>
+            <w:sz w:val="24"/>
+            <w:szCs w:val="24"/>
+          </w:rPr>
+          <m:t>+</m:t>
+        </m:r>
+        <m:sSub>
+          <m:sSubPr>
+            <m:ctrlPr>
+              <w:rPr>
+                <w:rFonts w:ascii="Cambria Math" w:eastAsiaTheme="minorEastAsia" w:hAnsi="Cambria Math" w:cs="Arial"/>
+                <w:i/>
+                <w:sz w:val="24"/>
+                <w:szCs w:val="24"/>
+              </w:rPr>
+            </m:ctrlPr>
+          </m:sSubPr>
+          <m:e>
+            <m:r>
+              <w:rPr>
+                <w:rFonts w:ascii="Cambria Math" w:eastAsiaTheme="minorEastAsia" w:hAnsi="Cambria Math" w:cs="Arial"/>
+                <w:sz w:val="24"/>
+                <w:szCs w:val="24"/>
+              </w:rPr>
+              <m:t>T</m:t>
+            </m:r>
+          </m:e>
+          <m:sub>
+            <m:r>
+              <w:rPr>
+                <w:rFonts w:ascii="Cambria Math" w:eastAsiaTheme="minorEastAsia" w:hAnsi="Cambria Math" w:cs="Arial"/>
+                <w:sz w:val="24"/>
+                <w:szCs w:val="24"/>
+              </w:rPr>
+              <m:t>d</m:t>
+            </m:r>
+          </m:sub>
+        </m:sSub>
+        <m:r>
+          <w:rPr>
+            <w:rFonts w:ascii="Cambria Math" w:eastAsiaTheme="minorEastAsia" w:hAnsi="Cambria Math" w:cs="Arial"/>
+            <w:sz w:val="24"/>
+            <w:szCs w:val="24"/>
+          </w:rPr>
+          <m:t>]</m:t>
+        </m:r>
+      </m:oMath>
+      <w:r>
+        <w:rPr>
+          <w:rFonts w:ascii="Arial" w:eastAsiaTheme="minorEastAsia" w:hAnsi="Arial" w:cs="Arial"/>
+          <w:sz w:val="24"/>
+          <w:szCs w:val="24"/>
+        </w:rPr>
+        <w:t>. De lo contrario ir para paso (1) para examinar la siguiente ruta alternativa.</w:t>
+      </w:r>
+    </w:p>
+    <w:p>
+      <w:pPr>
+        <w:pStyle w:val="Prrafodelista"/>
+        <w:rPr>
+          <w:rFonts w:ascii="Arial" w:eastAsiaTheme="minorEastAsia" w:hAnsi="Arial" w:cs="Arial"/>
+          <w:sz w:val="24"/>
+          <w:szCs w:val="24"/>
+        </w:rPr>
+      </w:pPr>
+    </w:p>
+    <w:p>
+      <w:pPr>
+        <w:pStyle w:val="Prrafodelista"/>
+        <w:numPr>
+          <w:ilvl w:val="0"/>
+          <w:numId w:val="38"/>
+        </w:numPr>
+        <w:spacing w:line="240" w:lineRule="auto"/>
+        <w:jc w:val="both"/>
+        <w:rPr>
+          <w:rFonts w:ascii="Arial" w:eastAsiaTheme="minorEastAsia" w:hAnsi="Arial" w:cs="Arial"/>
+          <w:sz w:val="24"/>
+          <w:szCs w:val="24"/>
+        </w:rPr>
+      </w:pPr>
+      <w:r>
+        <w:rPr>
+          <w:rFonts w:ascii="Arial" w:eastAsiaTheme="minorEastAsia" w:hAnsi="Arial" w:cs="Arial"/>
+          <w:sz w:val="24"/>
+          <w:szCs w:val="24"/>
+        </w:rPr>
+        <w:t xml:space="preserve">Los pasos descritos arriba son repetidos hasta que una ruta viable es encontrada o todas las rutas alternativas son examinas. Si ninguna ruta es encontrada la solicitud será bloqueada. </w:t>
+      </w:r>
+    </w:p>
+    <w:p>
+      <w:pPr>
+        <w:pStyle w:val="Prrafodelista"/>
+        <w:rPr>
+          <w:rFonts w:ascii="Arial" w:eastAsiaTheme="minorEastAsia" w:hAnsi="Arial" w:cs="Arial"/>
+          <w:sz w:val="24"/>
+          <w:szCs w:val="24"/>
+        </w:rPr>
+      </w:pPr>
+    </w:p>
+    <w:p>
+      <w:pPr>
+        <w:spacing w:line="240" w:lineRule="auto"/>
+        <w:jc w:val="both"/>
+        <w:rPr>
+          <w:rFonts w:ascii="Arial" w:eastAsiaTheme="minorEastAsia" w:hAnsi="Arial" w:cs="Arial"/>
+          <w:b/>
+          <w:sz w:val="24"/>
+          <w:szCs w:val="24"/>
+        </w:rPr>
+      </w:pPr>
+      <w:r>
+        <w:rPr>
+          <w:rFonts w:ascii="Arial" w:eastAsiaTheme="minorEastAsia" w:hAnsi="Arial" w:cs="Arial"/>
+          <w:b/>
+          <w:sz w:val="24"/>
+          <w:szCs w:val="24"/>
+          <w:highlight w:val="red"/>
+        </w:rPr>
+        <w:t xml:space="preserve">Meter </w:t>
+      </w:r>
+      <w:proofErr w:type="spellStart"/>
+      <w:r>
+        <w:rPr>
+          <w:rFonts w:ascii="Arial" w:eastAsiaTheme="minorEastAsia" w:hAnsi="Arial" w:cs="Arial"/>
+          <w:b/>
+          <w:sz w:val="24"/>
+          <w:szCs w:val="24"/>
+          <w:highlight w:val="red"/>
+        </w:rPr>
+        <w:t>diagrmas</w:t>
+      </w:r>
+      <w:proofErr w:type="spellEnd"/>
+      <w:r>
+        <w:rPr>
+          <w:rFonts w:ascii="Arial" w:eastAsiaTheme="minorEastAsia" w:hAnsi="Arial" w:cs="Arial"/>
+          <w:b/>
+          <w:sz w:val="24"/>
+          <w:szCs w:val="24"/>
+          <w:highlight w:val="red"/>
+        </w:rPr>
+        <w:t xml:space="preserve"> de flujo </w:t>
+      </w:r>
+      <w:proofErr w:type="spellStart"/>
+      <w:r>
+        <w:rPr>
+          <w:rFonts w:ascii="Arial" w:eastAsiaTheme="minorEastAsia" w:hAnsi="Arial" w:cs="Arial"/>
+          <w:b/>
+          <w:sz w:val="24"/>
+          <w:szCs w:val="24"/>
+          <w:highlight w:val="red"/>
+        </w:rPr>
+        <w:t>pa</w:t>
+      </w:r>
+      <w:proofErr w:type="spellEnd"/>
+      <w:r>
+        <w:rPr>
+          <w:rFonts w:ascii="Arial" w:eastAsiaTheme="minorEastAsia" w:hAnsi="Arial" w:cs="Arial"/>
+          <w:b/>
+          <w:sz w:val="24"/>
+          <w:szCs w:val="24"/>
+          <w:highlight w:val="red"/>
+        </w:rPr>
+        <w:t xml:space="preserve"> quede </w:t>
+      </w:r>
+      <w:proofErr w:type="spellStart"/>
+      <w:r>
+        <w:rPr>
+          <w:rFonts w:ascii="Arial" w:eastAsiaTheme="minorEastAsia" w:hAnsi="Arial" w:cs="Arial"/>
+          <w:b/>
+          <w:sz w:val="24"/>
+          <w:szCs w:val="24"/>
+          <w:highlight w:val="red"/>
+        </w:rPr>
+        <w:t>gomelo</w:t>
+      </w:r>
+      <w:proofErr w:type="spellEnd"/>
+      <w:r>
+        <w:rPr>
+          <w:rFonts w:ascii="Arial" w:eastAsiaTheme="minorEastAsia" w:hAnsi="Arial" w:cs="Arial"/>
+          <w:b/>
+          <w:sz w:val="24"/>
+          <w:szCs w:val="24"/>
+          <w:highlight w:val="red"/>
+        </w:rPr>
+        <w:t>.</w:t>
+      </w:r>
+    </w:p>
+    <w:p>
+      <w:pPr>
+        <w:spacing w:line="240" w:lineRule="auto"/>
+        <w:jc w:val="both"/>
+        <w:rPr>
+          <w:rFonts w:ascii="Arial" w:eastAsiaTheme="minorEastAsia" w:hAnsi="Arial" w:cs="Arial"/>
+          <w:b/>
+          <w:sz w:val="24"/>
+          <w:szCs w:val="24"/>
+        </w:rPr>
+      </w:pPr>
+    </w:p>
+    <w:p>
+      <w:pPr>
+        <w:spacing w:line="240" w:lineRule="auto"/>
+        <w:jc w:val="both"/>
+        <w:rPr>
+          <w:rFonts w:ascii="Arial" w:eastAsiaTheme="minorEastAsia" w:hAnsi="Arial" w:cs="Arial"/>
+          <w:b/>
+          <w:sz w:val="24"/>
+          <w:szCs w:val="24"/>
+        </w:rPr>
+      </w:pPr>
+    </w:p>
+    <w:p>
+      <w:pPr>
+        <w:spacing w:line="240" w:lineRule="auto"/>
+        <w:jc w:val="both"/>
+        <w:rPr>
+          <w:rFonts w:ascii="Arial" w:eastAsiaTheme="minorEastAsia" w:hAnsi="Arial" w:cs="Arial"/>
+          <w:b/>
+          <w:sz w:val="24"/>
+          <w:szCs w:val="24"/>
+        </w:rPr>
+      </w:pPr>
+    </w:p>
+    <w:p>
+      <w:pPr>
+        <w:spacing w:line="240" w:lineRule="auto"/>
+        <w:jc w:val="both"/>
+        <w:rPr>
+          <w:rFonts w:ascii="Arial" w:eastAsiaTheme="minorEastAsia" w:hAnsi="Arial" w:cs="Arial"/>
+          <w:b/>
+          <w:sz w:val="24"/>
+          <w:szCs w:val="24"/>
+        </w:rPr>
+      </w:pPr>
+    </w:p>
+    <w:p>
+      <w:pPr>
+        <w:spacing w:line="240" w:lineRule="auto"/>
+        <w:jc w:val="both"/>
+        <w:rPr>
+          <w:rFonts w:ascii="Arial" w:eastAsiaTheme="minorEastAsia" w:hAnsi="Arial" w:cs="Arial"/>
+          <w:b/>
+          <w:sz w:val="24"/>
+          <w:szCs w:val="24"/>
+        </w:rPr>
+      </w:pPr>
+    </w:p>
+    <w:p>
+      <w:pPr>
+        <w:spacing w:line="240" w:lineRule="auto"/>
+        <w:jc w:val="both"/>
+        <w:rPr>
+          <w:rFonts w:ascii="Arial" w:eastAsiaTheme="minorEastAsia" w:hAnsi="Arial" w:cs="Arial"/>
+          <w:b/>
+          <w:sz w:val="24"/>
+          <w:szCs w:val="24"/>
+        </w:rPr>
+      </w:pPr>
+    </w:p>
+    <w:p>
+      <w:pPr>
+        <w:spacing w:line="240" w:lineRule="auto"/>
+        <w:jc w:val="both"/>
+        <w:rPr>
+          <w:rFonts w:ascii="Arial" w:eastAsiaTheme="minorEastAsia" w:hAnsi="Arial" w:cs="Arial"/>
+          <w:b/>
+          <w:sz w:val="24"/>
+          <w:szCs w:val="24"/>
+        </w:rPr>
+      </w:pPr>
+    </w:p>
+    <w:p>
+      <w:pPr>
+        <w:spacing w:line="240" w:lineRule="auto"/>
+        <w:jc w:val="both"/>
+        <w:rPr>
+          <w:rFonts w:ascii="Arial" w:eastAsiaTheme="minorEastAsia" w:hAnsi="Arial" w:cs="Arial"/>
+          <w:b/>
+          <w:sz w:val="24"/>
+          <w:szCs w:val="24"/>
+        </w:rPr>
+      </w:pPr>
+      <w:r>
+        <w:rPr>
+          <w:rFonts w:ascii="Arial" w:eastAsiaTheme="minorEastAsia" w:hAnsi="Arial" w:cs="Arial"/>
+          <w:b/>
+          <w:sz w:val="24"/>
+          <w:szCs w:val="24"/>
+        </w:rPr>
+        <w:lastRenderedPageBreak/>
         <w:t xml:space="preserve">Extensión del </w:t>
       </w:r>
       <w:r>
@@ -36035,7 +39236,7 @@
           <w:sz w:val="24"/>
           <w:szCs w:val="24"/>
         </w:rPr>
-        <w:t>Nivel 2</w:t>
+        <w:t xml:space="preserve">Nivel </w:t>
       </w:r>
       <w:r>
         <w:rPr>
@@ -36044,7 +39245,25 @@
           <w:sz w:val="24"/>
           <w:szCs w:val="24"/>
         </w:rPr>
+        <w:t>4</w:t>
+      </w:r>
+      <w:r>
+        <w:rPr>
+          <w:rFonts w:ascii="Arial" w:eastAsiaTheme="minorEastAsia" w:hAnsi="Arial" w:cs="Arial"/>
+          <w:b/>
+          <w:sz w:val="24"/>
+          <w:szCs w:val="24"/>
+        </w:rPr>
         <w:t>)</w:t>
+      </w:r>
+      <w:r>
+        <w:rPr>
+          <w:rFonts w:ascii="Arial" w:eastAsiaTheme="minorEastAsia" w:hAnsi="Arial" w:cs="Arial"/>
+          <w:b/>
+          <w:sz w:val="24"/>
+          <w:szCs w:val="24"/>
+        </w:rPr>
+        <w:t>.</w:t>
       </w:r>
     </w:p>
     <w:p>
@@ -36053,6 +39272,471 @@
         <w:jc w:val="both"/>
         <w:rPr>
           <w:rFonts w:ascii="Arial" w:eastAsiaTheme="minorEastAsia" w:hAnsi="Arial" w:cs="Arial"/>
+          <w:sz w:val="24"/>
+          <w:szCs w:val="24"/>
+        </w:rPr>
+      </w:pPr>
+      <w:r>
+        <w:rPr>
+          <w:rFonts w:ascii="Arial" w:eastAsiaTheme="minorEastAsia" w:hAnsi="Arial" w:cs="Arial"/>
+          <w:sz w:val="24"/>
+          <w:szCs w:val="24"/>
+        </w:rPr>
+        <w:t xml:space="preserve">Se requiere extender  el modelo para lograr  reservar  de forma anticipada los recursos de las grillas, por cual se debe integrar acertadamente el algoritmo anteriormente definido con el algoritmo analizador </w:t>
+      </w:r>
+      <w:proofErr w:type="spellStart"/>
+      <w:r>
+        <w:rPr>
+          <w:rFonts w:ascii="Arial" w:eastAsiaTheme="minorEastAsia" w:hAnsi="Arial" w:cs="Arial"/>
+          <w:sz w:val="24"/>
+          <w:szCs w:val="24"/>
+        </w:rPr>
+        <w:t>multi</w:t>
+      </w:r>
+      <w:proofErr w:type="spellEnd"/>
+      <w:r>
+        <w:rPr>
+          <w:rFonts w:ascii="Arial" w:eastAsiaTheme="minorEastAsia" w:hAnsi="Arial" w:cs="Arial"/>
+          <w:sz w:val="24"/>
+          <w:szCs w:val="24"/>
+        </w:rPr>
+        <w:t xml:space="preserve">-costo. Con esto se tendría un mecanismo </w:t>
+      </w:r>
+      <w:r>
+        <w:rPr>
+          <w:rFonts w:ascii="Arial" w:eastAsiaTheme="minorEastAsia" w:hAnsi="Arial" w:cs="Arial"/>
+          <w:sz w:val="24"/>
+          <w:szCs w:val="24"/>
+        </w:rPr>
+        <w:t>óptimo</w:t>
+      </w:r>
+      <w:r>
+        <w:rPr>
+          <w:rFonts w:ascii="Arial" w:eastAsiaTheme="minorEastAsia" w:hAnsi="Arial" w:cs="Arial"/>
+          <w:sz w:val="24"/>
+          <w:szCs w:val="24"/>
+        </w:rPr>
+        <w:t xml:space="preserve"> capaz de escoger y reservar los recursos</w:t>
+      </w:r>
+      <w:r>
+        <w:rPr>
+          <w:rFonts w:ascii="Arial" w:eastAsiaTheme="minorEastAsia" w:hAnsi="Arial" w:cs="Arial"/>
+          <w:sz w:val="24"/>
+          <w:szCs w:val="24"/>
+        </w:rPr>
+        <w:t xml:space="preserve"> de red y de grilla</w:t>
+      </w:r>
+      <w:r>
+        <w:rPr>
+          <w:rFonts w:ascii="Arial" w:eastAsiaTheme="minorEastAsia" w:hAnsi="Arial" w:cs="Arial"/>
+          <w:sz w:val="24"/>
+          <w:szCs w:val="24"/>
+        </w:rPr>
+        <w:t xml:space="preserve"> de forma anticipada e inmediata.</w:t>
+      </w:r>
+    </w:p>
+    <w:p>
+      <w:pPr>
+        <w:spacing w:line="240" w:lineRule="auto"/>
+        <w:jc w:val="both"/>
+        <w:rPr>
+          <w:rFonts w:ascii="Arial" w:eastAsiaTheme="minorEastAsia" w:hAnsi="Arial" w:cs="Arial"/>
+          <w:sz w:val="24"/>
+          <w:szCs w:val="24"/>
+        </w:rPr>
+      </w:pPr>
+      <w:r>
+        <w:rPr>
+          <w:rFonts w:ascii="Arial" w:eastAsiaTheme="minorEastAsia" w:hAnsi="Arial" w:cs="Arial"/>
+          <w:sz w:val="24"/>
+          <w:szCs w:val="24"/>
+        </w:rPr>
+        <w:t>Inicialmente</w:t>
+      </w:r>
+      <w:r>
+        <w:rPr>
+          <w:rFonts w:ascii="Arial" w:eastAsiaTheme="minorEastAsia" w:hAnsi="Arial" w:cs="Arial"/>
+          <w:sz w:val="24"/>
+          <w:szCs w:val="24"/>
+        </w:rPr>
+        <w:t xml:space="preserve"> se presentan la</w:t>
+      </w:r>
+      <w:r>
+        <w:rPr>
+          <w:rFonts w:ascii="Arial" w:eastAsiaTheme="minorEastAsia" w:hAnsi="Arial" w:cs="Arial"/>
+          <w:sz w:val="24"/>
+          <w:szCs w:val="24"/>
+        </w:rPr>
+        <w:t>s</w:t>
+      </w:r>
+      <w:r>
+        <w:rPr>
+          <w:rFonts w:ascii="Arial" w:eastAsiaTheme="minorEastAsia" w:hAnsi="Arial" w:cs="Arial"/>
+          <w:sz w:val="24"/>
+          <w:szCs w:val="24"/>
+        </w:rPr>
+        <w:t xml:space="preserve"> definiciones homologas del algoritmo anterior con las definiciones las de las variables presentadas en el modelo </w:t>
+      </w:r>
+      <w:proofErr w:type="spellStart"/>
+      <w:r>
+        <w:rPr>
+          <w:rFonts w:ascii="Arial" w:eastAsiaTheme="minorEastAsia" w:hAnsi="Arial" w:cs="Arial"/>
+          <w:sz w:val="24"/>
+          <w:szCs w:val="24"/>
+        </w:rPr>
+        <w:t>multi</w:t>
+      </w:r>
+      <w:proofErr w:type="spellEnd"/>
+      <w:r>
+        <w:rPr>
+          <w:rFonts w:ascii="Arial" w:eastAsiaTheme="minorEastAsia" w:hAnsi="Arial" w:cs="Arial"/>
+          <w:sz w:val="24"/>
+          <w:szCs w:val="24"/>
+        </w:rPr>
+        <w:t>-costo.</w:t>
+      </w:r>
+    </w:p>
+    <w:p>
+      <w:pPr>
+        <w:spacing w:line="240" w:lineRule="auto"/>
+        <w:jc w:val="both"/>
+        <w:rPr>
+          <w:rFonts w:ascii="Arial" w:eastAsiaTheme="minorEastAsia" w:hAnsi="Arial" w:cs="Arial"/>
+          <w:szCs w:val="24"/>
+        </w:rPr>
+      </w:pPr>
+    </w:p>
+    <w:tbl>
+      <w:tblPr>
+        <w:tblStyle w:val="Tablaconcuadrcula"/>
+        <w:tblW w:w="0" w:type="auto"/>
+        <w:tblLook w:val="04A0"/>
+      </w:tblPr>
+      <w:tblGrid>
+        <w:gridCol w:w="2992"/>
+        <w:gridCol w:w="2993"/>
+        <w:gridCol w:w="2993"/>
+      </w:tblGrid>
+      <w:tr>
+        <w:tc>
+          <w:tcPr>
+            <w:tcW w:w="2992" w:type="dxa"/>
+          </w:tcPr>
+          <w:p>
+            <w:pPr>
+              <w:jc w:val="both"/>
+              <w:rPr>
+                <w:rFonts w:ascii="Arial" w:hAnsi="Arial" w:cs="Arial"/>
+                <w:b/>
+                <w:sz w:val="20"/>
+                <w:szCs w:val="20"/>
+              </w:rPr>
+            </w:pPr>
+            <w:r>
+              <w:rPr>
+                <w:rFonts w:ascii="Arial" w:hAnsi="Arial" w:cs="Arial"/>
+                <w:b/>
+                <w:sz w:val="20"/>
+                <w:szCs w:val="20"/>
+              </w:rPr>
+              <w:t xml:space="preserve">Descripción </w:t>
+            </w:r>
+          </w:p>
+        </w:tc>
+        <w:tc>
+          <w:tcPr>
+            <w:tcW w:w="2993" w:type="dxa"/>
+          </w:tcPr>
+          <w:p>
+            <w:pPr>
+              <w:jc w:val="both"/>
+              <w:rPr>
+                <w:rFonts w:ascii="Arial" w:hAnsi="Arial" w:cs="Arial"/>
+                <w:b/>
+                <w:sz w:val="20"/>
+                <w:szCs w:val="20"/>
+              </w:rPr>
+            </w:pPr>
+            <w:r>
+              <w:rPr>
+                <w:rFonts w:ascii="Arial" w:hAnsi="Arial" w:cs="Arial"/>
+                <w:b/>
+                <w:sz w:val="20"/>
+                <w:szCs w:val="20"/>
+              </w:rPr>
+              <w:t xml:space="preserve">Modelos </w:t>
+            </w:r>
+            <w:proofErr w:type="spellStart"/>
+            <w:r>
+              <w:rPr>
+                <w:rFonts w:ascii="Arial" w:hAnsi="Arial" w:cs="Arial"/>
+                <w:b/>
+                <w:sz w:val="20"/>
+                <w:szCs w:val="20"/>
+              </w:rPr>
+              <w:t>Multi</w:t>
+            </w:r>
+            <w:proofErr w:type="spellEnd"/>
+            <w:r>
+              <w:rPr>
+                <w:rFonts w:ascii="Arial" w:hAnsi="Arial" w:cs="Arial"/>
+                <w:b/>
+                <w:sz w:val="20"/>
+                <w:szCs w:val="20"/>
+              </w:rPr>
+              <w:t>-costo (AG</w:t>
+            </w:r>
+            <w:r>
+              <w:rPr>
+                <w:rFonts w:ascii="Arial" w:hAnsi="Arial" w:cs="Arial"/>
+                <w:b/>
+                <w:sz w:val="20"/>
+                <w:szCs w:val="20"/>
+                <w:vertAlign w:val="superscript"/>
+              </w:rPr>
+              <w:t>2</w:t>
+            </w:r>
+            <w:r>
+              <w:rPr>
+                <w:rFonts w:ascii="Arial" w:hAnsi="Arial" w:cs="Arial"/>
+                <w:b/>
+                <w:sz w:val="20"/>
+                <w:szCs w:val="20"/>
+              </w:rPr>
+              <w:t>)</w:t>
+            </w:r>
+          </w:p>
+        </w:tc>
+        <w:tc>
+          <w:tcPr>
+            <w:tcW w:w="2993" w:type="dxa"/>
+          </w:tcPr>
+          <w:p>
+            <w:pPr>
+              <w:jc w:val="both"/>
+              <w:rPr>
+                <w:rFonts w:ascii="Arial" w:hAnsi="Arial" w:cs="Arial"/>
+                <w:b/>
+                <w:sz w:val="20"/>
+                <w:szCs w:val="20"/>
+              </w:rPr>
+            </w:pPr>
+            <w:r>
+              <w:rPr>
+                <w:rFonts w:ascii="Arial" w:hAnsi="Arial" w:cs="Arial"/>
+                <w:b/>
+                <w:sz w:val="20"/>
+                <w:szCs w:val="20"/>
+              </w:rPr>
+              <w:t xml:space="preserve">Algoritmo de </w:t>
+            </w:r>
+            <w:proofErr w:type="spellStart"/>
+            <w:r>
+              <w:rPr>
+                <w:rFonts w:ascii="Times New Roman" w:hAnsi="Times New Roman" w:cs="Times New Roman"/>
+                <w:b/>
+                <w:sz w:val="20"/>
+                <w:szCs w:val="20"/>
+              </w:rPr>
+              <w:t>Jun</w:t>
+            </w:r>
+            <w:proofErr w:type="spellEnd"/>
+            <w:r>
+              <w:rPr>
+                <w:rFonts w:ascii="Times New Roman" w:hAnsi="Times New Roman" w:cs="Times New Roman"/>
+                <w:b/>
+                <w:sz w:val="20"/>
+                <w:szCs w:val="20"/>
+              </w:rPr>
+              <w:t xml:space="preserve"> </w:t>
+            </w:r>
+            <w:proofErr w:type="spellStart"/>
+            <w:r>
+              <w:rPr>
+                <w:rFonts w:ascii="Times New Roman" w:hAnsi="Times New Roman" w:cs="Times New Roman"/>
+                <w:b/>
+                <w:sz w:val="20"/>
+                <w:szCs w:val="20"/>
+              </w:rPr>
+              <w:t>Zheng</w:t>
+            </w:r>
+            <w:proofErr w:type="spellEnd"/>
+            <w:r>
+              <w:rPr>
+                <w:rFonts w:ascii="Times New Roman" w:hAnsi="Times New Roman" w:cs="Times New Roman"/>
+                <w:b/>
+                <w:sz w:val="20"/>
+                <w:szCs w:val="20"/>
+              </w:rPr>
+              <w:t xml:space="preserve"> and Hussein  y T. </w:t>
+            </w:r>
+            <w:proofErr w:type="spellStart"/>
+            <w:r>
+              <w:rPr>
+                <w:rFonts w:ascii="Times New Roman" w:hAnsi="Times New Roman" w:cs="Times New Roman"/>
+                <w:b/>
+                <w:sz w:val="20"/>
+                <w:szCs w:val="20"/>
+              </w:rPr>
+              <w:t>Mouftah</w:t>
+            </w:r>
+            <w:proofErr w:type="spellEnd"/>
+          </w:p>
+        </w:tc>
+      </w:tr>
+      <w:tr>
+        <w:tc>
+          <w:tcPr>
+            <w:tcW w:w="2992" w:type="dxa"/>
+          </w:tcPr>
+          <w:p>
+            <w:pPr>
+              <w:jc w:val="both"/>
+              <w:rPr>
+                <w:rFonts w:ascii="Arial" w:hAnsi="Arial" w:cs="Arial"/>
+              </w:rPr>
+            </w:pPr>
+          </w:p>
+        </w:tc>
+        <w:tc>
+          <w:tcPr>
+            <w:tcW w:w="2993" w:type="dxa"/>
+          </w:tcPr>
+          <w:p>
+            <w:pPr>
+              <w:jc w:val="both"/>
+              <w:rPr>
+                <w:rFonts w:ascii="Arial" w:hAnsi="Arial" w:cs="Arial"/>
+              </w:rPr>
+            </w:pPr>
+          </w:p>
+        </w:tc>
+        <w:tc>
+          <w:tcPr>
+            <w:tcW w:w="2993" w:type="dxa"/>
+          </w:tcPr>
+          <w:p>
+            <w:pPr>
+              <w:jc w:val="both"/>
+              <w:rPr>
+                <w:rFonts w:ascii="Arial" w:hAnsi="Arial" w:cs="Arial"/>
+              </w:rPr>
+            </w:pPr>
+          </w:p>
+        </w:tc>
+      </w:tr>
+    </w:tbl>
+    <w:p>
+      <w:pPr>
+        <w:spacing w:line="240" w:lineRule="auto"/>
+        <w:jc w:val="both"/>
+        <w:rPr>
+          <w:rFonts w:ascii="Arial" w:eastAsiaTheme="minorEastAsia" w:hAnsi="Arial" w:cs="Arial"/>
+          <w:szCs w:val="24"/>
+        </w:rPr>
+      </w:pPr>
+    </w:p>
+    <w:p>
+      <w:pPr>
+        <w:spacing w:line="240" w:lineRule="auto"/>
+        <w:jc w:val="both"/>
+        <w:rPr>
+          <w:rFonts w:ascii="Arial" w:eastAsiaTheme="minorEastAsia" w:hAnsi="Arial" w:cs="Arial"/>
+          <w:szCs w:val="24"/>
+        </w:rPr>
+      </w:pPr>
+    </w:p>
+    <w:p>
+      <w:pPr>
+        <w:spacing w:line="240" w:lineRule="auto"/>
+        <w:jc w:val="both"/>
+        <w:rPr>
+          <w:rFonts w:ascii="Arial" w:eastAsiaTheme="minorEastAsia" w:hAnsi="Arial" w:cs="Arial"/>
+          <w:szCs w:val="24"/>
+        </w:rPr>
+      </w:pPr>
+    </w:p>
+    <w:p>
+      <w:pPr>
+        <w:spacing w:line="240" w:lineRule="auto"/>
+        <w:jc w:val="both"/>
+        <w:rPr>
+          <w:rFonts w:ascii="Arial" w:eastAsiaTheme="minorEastAsia" w:hAnsi="Arial" w:cs="Arial"/>
+          <w:szCs w:val="24"/>
+        </w:rPr>
+      </w:pPr>
+    </w:p>
+    <w:p>
+      <w:pPr>
+        <w:rPr>
+          <w:rFonts w:ascii="Arial" w:hAnsi="Arial" w:cs="Arial"/>
+          <w:sz w:val="24"/>
+          <w:szCs w:val="24"/>
+        </w:rPr>
+      </w:pPr>
+      <w:r>
+        <w:rPr>
+          <w:rFonts w:ascii="Arial" w:eastAsiaTheme="minorEastAsia" w:hAnsi="Arial" w:cs="Arial"/>
+          <w:b/>
+          <w:sz w:val="24"/>
+          <w:szCs w:val="24"/>
+        </w:rPr>
+        <w:t>Calendario de reservaciones</w:t>
+      </w:r>
+      <w:r>
+        <w:rPr>
+          <w:rFonts w:ascii="Arial" w:hAnsi="Arial" w:cs="Arial"/>
+          <w:sz w:val="24"/>
+          <w:szCs w:val="24"/>
+        </w:rPr>
+        <w:t xml:space="preserve"> </w:t>
+      </w:r>
+      <w:r>
+        <w:rPr>
+          <w:rFonts w:ascii="Arial" w:hAnsi="Arial" w:cs="Arial"/>
+          <w:sz w:val="24"/>
+          <w:szCs w:val="24"/>
+        </w:rPr>
+        <w:t xml:space="preserve"> (Nivel</w:t>
+      </w:r>
+      <w:r>
+        <w:rPr>
+          <w:rFonts w:ascii="Arial" w:hAnsi="Arial" w:cs="Arial"/>
+          <w:sz w:val="24"/>
+          <w:szCs w:val="24"/>
+        </w:rPr>
+        <w:t xml:space="preserve"> 4</w:t>
+      </w:r>
+      <w:r>
+        <w:rPr>
+          <w:rFonts w:ascii="Arial" w:hAnsi="Arial" w:cs="Arial"/>
+          <w:sz w:val="24"/>
+          <w:szCs w:val="24"/>
+        </w:rPr>
+        <w:t>)</w:t>
+      </w:r>
+    </w:p>
+    <w:p>
+      <w:pPr>
+        <w:rPr>
+          <w:rFonts w:ascii="Arial" w:hAnsi="Arial" w:cs="Arial"/>
+          <w:sz w:val="24"/>
+          <w:szCs w:val="24"/>
+        </w:rPr>
+      </w:pPr>
+      <w:r>
+        <w:rPr>
+          <w:rFonts w:ascii="Arial" w:hAnsi="Arial" w:cs="Arial"/>
+          <w:sz w:val="24"/>
+          <w:szCs w:val="24"/>
+        </w:rPr>
+        <w:br w:type="page"/>
+      </w:r>
+    </w:p>
+    <w:p>
+      <w:pPr>
+        <w:rPr>
+          <w:rFonts w:ascii="Arial" w:hAnsi="Arial" w:cs="Arial"/>
           <w:sz w:val="24"/>
           <w:szCs w:val="24"/>
         </w:rPr>
@@ -36069,39 +39753,6 @@
           <w:szCs w:val="24"/>
         </w:rPr>
       </w:pPr>
-      <w:r>
-        <w:rPr>
-          <w:rFonts w:ascii="Arial" w:eastAsiaTheme="minorEastAsia" w:hAnsi="Arial" w:cs="Arial"/>
-          <w:b/>
-          <w:sz w:val="24"/>
-          <w:szCs w:val="24"/>
-        </w:rPr>
-        <w:t>Calendario de reservaciones</w:t>
-      </w:r>
-      <w:r>
-        <w:rPr>
-          <w:rFonts w:ascii="Arial" w:hAnsi="Arial" w:cs="Arial"/>
-          <w:sz w:val="24"/>
-          <w:szCs w:val="24"/>
-        </w:rPr>
-        <w:t xml:space="preserve"> </w:t>
-      </w:r>
-      <w:r>
-        <w:rPr>
-          <w:rFonts w:ascii="Arial" w:hAnsi="Arial" w:cs="Arial"/>
-          <w:sz w:val="24"/>
-          <w:szCs w:val="24"/>
-        </w:rPr>
-        <w:t xml:space="preserve"> (Nivel 3)</w:t>
-      </w:r>
-      <w:r>
-        <w:rPr>
-          <w:rFonts w:ascii="Arial" w:hAnsi="Arial" w:cs="Arial"/>
-          <w:sz w:val="24"/>
-          <w:szCs w:val="24"/>
-        </w:rPr>
-        <w:br w:type="page"/>
-      </w:r>
     </w:p>
     <w:p>
       <w:pPr>
@@ -36109,7 +39760,6 @@
       </w:pPr>
       <w:bookmarkStart w:id="23" w:name="_Toc319266939"/>
       <w:r>
-        <w:lastRenderedPageBreak/>
         <w:t>SIGLAS Y CONVENCIONES</w:t>
       </w:r>
       <w:bookmarkEnd w:id="23"/>
@@ -39006,8 +42656,76 @@
         <w:adjustRightInd w:val="0"/>
         <w:spacing w:after="0" w:line="240" w:lineRule="auto"/>
         <w:rPr>
+          <w:sz w:val="20"/>
+          <w:szCs w:val="20"/>
+        </w:rPr>
+      </w:pPr>
+      <w:r>
+        <w:rPr>
+          <w:rStyle w:val="Refdenotaalpie"/>
+        </w:rPr>
+        <w:footnoteRef/>
+      </w:r>
+      <w:r>
+        <w:rPr>
           <w:lang w:val="en-US"/>
         </w:rPr>
+        <w:t xml:space="preserve"> </w:t>
+      </w:r>
+      <w:proofErr w:type="spellStart"/>
+      <w:r>
+        <w:rPr>
+          <w:sz w:val="20"/>
+          <w:szCs w:val="20"/>
+        </w:rPr>
+        <w:t>Modelo</w:t>
+      </w:r>
+      <w:proofErr w:type="spellEnd"/>
+      <w:r>
+        <w:rPr>
+          <w:sz w:val="20"/>
+          <w:szCs w:val="20"/>
+        </w:rPr>
+        <w:t xml:space="preserve"> </w:t>
+      </w:r>
+      <w:proofErr w:type="spellStart"/>
+      <w:r>
+        <w:rPr>
+          <w:sz w:val="20"/>
+          <w:szCs w:val="20"/>
+        </w:rPr>
+        <w:t>porpuesto</w:t>
+      </w:r>
+      <w:proofErr w:type="spellEnd"/>
+      <w:r>
+        <w:rPr>
+          <w:sz w:val="20"/>
+          <w:szCs w:val="20"/>
+        </w:rPr>
+        <w:t xml:space="preserve"> en </w:t>
+      </w:r>
+      <w:proofErr w:type="spellStart"/>
+      <w:r>
+        <w:rPr>
+          <w:sz w:val="20"/>
+          <w:szCs w:val="20"/>
+        </w:rPr>
+        <w:t>articulo</w:t>
+      </w:r>
+      <w:proofErr w:type="spellEnd"/>
+      <w:r>
+        <w:rPr>
+          <w:sz w:val="20"/>
+          <w:szCs w:val="20"/>
+        </w:rPr>
+        <w:t>: Routing and Wavelength Assignment for Advance Reservation in Wavelength-Routed WDM Optical Networks</w:t>
+      </w:r>
+    </w:p>
+  </w:footnote>
+  <w:footnote w:id="19">
+    <w:p>
+      <w:pPr>
+        <w:pStyle w:val="Textonotapie"/>
       </w:pPr>
       <w:r>
         <w:rPr>
@@ -39016,85 +42734,13 @@
         <w:footnoteRef/>
       </w:r>
       <w:r>
-        <w:rPr>
-          <w:lang w:val="en-US"/>
-        </w:rPr>
         <w:t xml:space="preserve"> </w:t>
       </w:r>
-      <w:proofErr w:type="spellStart"/>
-      <w:r>
-        <w:rPr>
-          <w:lang w:val="en-US"/>
-        </w:rPr>
-        <w:t>Modelo</w:t>
-      </w:r>
-      <w:proofErr w:type="spellEnd"/>
-      <w:r>
-        <w:rPr>
-          <w:lang w:val="en-US"/>
-        </w:rPr>
-        <w:t xml:space="preserve"> </w:t>
-      </w:r>
-      <w:proofErr w:type="spellStart"/>
-      <w:r>
-        <w:rPr>
-          <w:lang w:val="en-US"/>
-        </w:rPr>
-        <w:t>porpuesto</w:t>
-      </w:r>
-      <w:proofErr w:type="spellEnd"/>
-      <w:r>
-        <w:rPr>
-          <w:lang w:val="en-US"/>
-        </w:rPr>
-        <w:t xml:space="preserve"> en </w:t>
-      </w:r>
-      <w:proofErr w:type="spellStart"/>
-      <w:r>
-        <w:rPr>
-          <w:lang w:val="en-US"/>
-        </w:rPr>
-        <w:t>articulo</w:t>
-      </w:r>
-      <w:proofErr w:type="spellEnd"/>
-      <w:r>
-        <w:rPr>
-          <w:lang w:val="en-US"/>
-        </w:rPr>
-        <w:t xml:space="preserve">: </w:t>
-      </w:r>
-      <w:r>
-        <w:rPr>
-          <w:rFonts w:ascii="Times New Roman" w:hAnsi="Times New Roman" w:cs="Times New Roman"/>
-          <w:b/>
-          <w:bCs/>
-          <w:sz w:val="28"/>
-          <w:szCs w:val="28"/>
-          <w:lang w:val="en-US"/>
-        </w:rPr>
-        <w:t>Routing and Wavelength Assignment for Advance Reservation</w:t>
-      </w:r>
-      <w:r>
-        <w:rPr>
-          <w:rFonts w:ascii="Times New Roman" w:hAnsi="Times New Roman" w:cs="Times New Roman"/>
-          <w:b/>
-          <w:bCs/>
-          <w:sz w:val="28"/>
-          <w:szCs w:val="28"/>
-          <w:lang w:val="en-US"/>
-        </w:rPr>
-        <w:t xml:space="preserve"> </w:t>
-      </w:r>
-      <w:r>
-        <w:rPr>
-          <w:rFonts w:ascii="Times New Roman" w:hAnsi="Times New Roman" w:cs="Times New Roman"/>
-          <w:b/>
-          <w:bCs/>
-          <w:sz w:val="28"/>
-          <w:szCs w:val="28"/>
-          <w:lang w:val="en-US"/>
-        </w:rPr>
-        <w:t>in Wavelength-Routed WDM Optical Networks</w:t>
+      <w:r>
+        <w:t>Enrutamiento alternativo fijo: D</w:t>
+      </w:r>
+      <w:r>
+        <w:t xml:space="preserve">onde cada nodo mantiene una tabla de enrutamiento que contiene una ordenada lista de rutas fijas para nada nodo de destino. </w:t>
       </w:r>
     </w:p>
   </w:footnote>
@@ -39765,6 +43411,95 @@
     </w:lvl>
   </w:abstractNum>
   <w:abstractNum w:abstractNumId="7">
+    <w:nsid w:val="1A585CF1"/>
+    <w:multiLevelType w:val="hybridMultilevel"/>
+    <w:tmpl w:val="8A4AB342"/>
+    <w:lvl w:ilvl="0" w:tplc="240A0011">
+      <w:start w:val="1"/>
+      <w:numFmt w:val="decimal"/>
+      <w:lvlText w:val="%1)"/>
+      <w:lvlJc w:val="left"/>
+      <w:pPr>
+        <w:ind w:left="720" w:hanging="360"/>
+      </w:pPr>
+      <w:rPr>
+        <w:rFonts w:hint="default"/>
+      </w:rPr>
+    </w:lvl>
+    <w:lvl w:ilvl="1" w:tplc="240A0019" w:tentative="1">
+      <w:start w:val="1"/>
+      <w:numFmt w:val="lowerLetter"/>
+      <w:lvlText w:val="%2."/>
+      <w:lvlJc w:val="left"/>
+      <w:pPr>
+        <w:ind w:left="1440" w:hanging="360"/>
+      </w:pPr>
+    </w:lvl>
+    <w:lvl w:ilvl="2" w:tplc="240A001B" w:tentative="1">
+      <w:start w:val="1"/>
+      <w:numFmt w:val="lowerRoman"/>
+      <w:lvlText w:val="%3."/>
+      <w:lvlJc w:val="right"/>
+      <w:pPr>
+        <w:ind w:left="2160" w:hanging="180"/>
+      </w:pPr>
+    </w:lvl>
+    <w:lvl w:ilvl="3" w:tplc="240A000F" w:tentative="1">
+      <w:start w:val="1"/>
+      <w:numFmt w:val="decimal"/>
+      <w:lvlText w:val="%4."/>
+      <w:lvlJc w:val="left"/>
+      <w:pPr>
+        <w:ind w:left="2880" w:hanging="360"/>
+      </w:pPr>
+    </w:lvl>
+    <w:lvl w:ilvl="4" w:tplc="240A0019" w:tentative="1">
+      <w:start w:val="1"/>
+      <w:numFmt w:val="lowerLetter"/>
+      <w:lvlText w:val="%5."/>
+      <w:lvlJc w:val="left"/>
+      <w:pPr>
+        <w:ind w:left="3600" w:hanging="360"/>
+      </w:pPr>
+    </w:lvl>
+    <w:lvl w:ilvl="5" w:tplc="240A001B" w:tentative="1">
+      <w:start w:val="1"/>
+      <w:numFmt w:val="lowerRoman"/>
+      <w:lvlText w:val="%6."/>
+      <w:lvlJc w:val="right"/>
+      <w:pPr>
+        <w:ind w:left="4320" w:hanging="180"/>
+      </w:pPr>
+    </w:lvl>
+    <w:lvl w:ilvl="6" w:tplc="240A000F" w:tentative="1">
+      <w:start w:val="1"/>
+      <w:numFmt w:val="decimal"/>
+      <w:lvlText w:val="%7."/>
+      <w:lvlJc w:val="left"/>
+      <w:pPr>
+        <w:ind w:left="5040" w:hanging="360"/>
+      </w:pPr>
+    </w:lvl>
+    <w:lvl w:ilvl="7" w:tplc="240A0019" w:tentative="1">
+      <w:start w:val="1"/>
+      <w:numFmt w:val="lowerLetter"/>
+      <w:lvlText w:val="%8."/>
+      <w:lvlJc w:val="left"/>
+      <w:pPr>
+        <w:ind w:left="5760" w:hanging="360"/>
+      </w:pPr>
+    </w:lvl>
+    <w:lvl w:ilvl="8" w:tplc="240A001B" w:tentative="1">
+      <w:start w:val="1"/>
+      <w:numFmt w:val="lowerRoman"/>
+      <w:lvlText w:val="%9."/>
+      <w:lvlJc w:val="right"/>
+      <w:pPr>
+        <w:ind w:left="6480" w:hanging="180"/>
+      </w:pPr>
+    </w:lvl>
+  </w:abstractNum>
+  <w:abstractNum w:abstractNumId="8">
     <w:nsid w:val="1C2F5FDC"/>
     <w:multiLevelType w:val="hybridMultilevel"/>
     <w:tmpl w:val="12DABA88"/>
@@ -39853,7 +43588,7 @@
       </w:pPr>
     </w:lvl>
   </w:abstractNum>
-  <w:abstractNum w:abstractNumId="8">
+  <w:abstractNum w:abstractNumId="9">
     <w:nsid w:val="223213EE"/>
     <w:multiLevelType w:val="hybridMultilevel"/>
     <w:tmpl w:val="A3D6D2C6"/>
@@ -39939,7 +43674,7 @@
       </w:pPr>
     </w:lvl>
   </w:abstractNum>
-  <w:abstractNum w:abstractNumId="9">
+  <w:abstractNum w:abstractNumId="10">
     <w:nsid w:val="2D4E428E"/>
     <w:multiLevelType w:val="hybridMultilevel"/>
     <w:tmpl w:val="10841422"/>
@@ -40052,7 +43787,7 @@
       </w:rPr>
     </w:lvl>
   </w:abstractNum>
-  <w:abstractNum w:abstractNumId="10">
+  <w:abstractNum w:abstractNumId="11">
     <w:nsid w:val="2DEC7127"/>
     <w:multiLevelType w:val="hybridMultilevel"/>
     <w:tmpl w:val="524EFF5A"/>
@@ -40165,7 +43900,7 @@
       </w:rPr>
     </w:lvl>
   </w:abstractNum>
-  <w:abstractNum w:abstractNumId="11">
+  <w:abstractNum w:abstractNumId="12">
     <w:nsid w:val="341834E4"/>
     <w:multiLevelType w:val="hybridMultilevel"/>
     <w:tmpl w:val="758C1D2C"/>
@@ -40278,7 +44013,7 @@
       </w:rPr>
     </w:lvl>
   </w:abstractNum>
-  <w:abstractNum w:abstractNumId="12">
+  <w:abstractNum w:abstractNumId="13">
     <w:nsid w:val="3ECB3DF0"/>
     <w:multiLevelType w:val="hybridMultilevel"/>
     <w:tmpl w:val="DE06198A"/>
@@ -40391,7 +44126,7 @@
       </w:rPr>
     </w:lvl>
   </w:abstractNum>
-  <w:abstractNum w:abstractNumId="13">
+  <w:abstractNum w:abstractNumId="14">
     <w:nsid w:val="3ED524EE"/>
     <w:multiLevelType w:val="hybridMultilevel"/>
     <w:tmpl w:val="E1BA5882"/>
@@ -40477,7 +44212,7 @@
       </w:pPr>
     </w:lvl>
   </w:abstractNum>
-  <w:abstractNum w:abstractNumId="14">
+  <w:abstractNum w:abstractNumId="15">
     <w:nsid w:val="3FF3092B"/>
     <w:multiLevelType w:val="hybridMultilevel"/>
     <w:tmpl w:val="BE124A3C"/>
@@ -40590,7 +44325,7 @@
       </w:rPr>
     </w:lvl>
   </w:abstractNum>
-  <w:abstractNum w:abstractNumId="15">
+  <w:abstractNum w:abstractNumId="16">
     <w:nsid w:val="40901231"/>
     <w:multiLevelType w:val="hybridMultilevel"/>
     <w:tmpl w:val="2D8CDE22"/>
@@ -40703,7 +44438,7 @@
       </w:rPr>
     </w:lvl>
   </w:abstractNum>
-  <w:abstractNum w:abstractNumId="16">
+  <w:abstractNum w:abstractNumId="17">
     <w:nsid w:val="40BE6A83"/>
     <w:multiLevelType w:val="multilevel"/>
     <w:tmpl w:val="99829150"/>
@@ -40790,7 +44525,7 @@
       </w:pPr>
     </w:lvl>
   </w:abstractNum>
-  <w:abstractNum w:abstractNumId="17">
+  <w:abstractNum w:abstractNumId="18">
     <w:nsid w:val="439F65F3"/>
     <w:multiLevelType w:val="multilevel"/>
     <w:tmpl w:val="240A001D"/>
@@ -40876,7 +44611,7 @@
       </w:pPr>
     </w:lvl>
   </w:abstractNum>
-  <w:abstractNum w:abstractNumId="18">
+  <w:abstractNum w:abstractNumId="19">
     <w:nsid w:val="45226274"/>
     <w:multiLevelType w:val="hybridMultilevel"/>
     <w:tmpl w:val="87265F00"/>
@@ -40989,7 +44724,7 @@
       </w:rPr>
     </w:lvl>
   </w:abstractNum>
-  <w:abstractNum w:abstractNumId="19">
+  <w:abstractNum w:abstractNumId="20">
     <w:nsid w:val="4B900B65"/>
     <w:multiLevelType w:val="hybridMultilevel"/>
     <w:tmpl w:val="996E9760"/>
@@ -41075,7 +44810,7 @@
       </w:pPr>
     </w:lvl>
   </w:abstractNum>
-  <w:abstractNum w:abstractNumId="20">
+  <w:abstractNum w:abstractNumId="21">
     <w:nsid w:val="4D155A7E"/>
     <w:multiLevelType w:val="hybridMultilevel"/>
     <w:tmpl w:val="AFC23DC6"/>
@@ -41188,7 +44923,7 @@
       </w:rPr>
     </w:lvl>
   </w:abstractNum>
-  <w:abstractNum w:abstractNumId="21">
+  <w:abstractNum w:abstractNumId="22">
     <w:nsid w:val="4D806D33"/>
     <w:multiLevelType w:val="hybridMultilevel"/>
     <w:tmpl w:val="BAE42E70"/>
@@ -41274,7 +45009,7 @@
       </w:pPr>
     </w:lvl>
   </w:abstractNum>
-  <w:abstractNum w:abstractNumId="22">
+  <w:abstractNum w:abstractNumId="23">
     <w:nsid w:val="4E9E5855"/>
     <w:multiLevelType w:val="hybridMultilevel"/>
     <w:tmpl w:val="F2AAFF9E"/>
@@ -41387,7 +45122,7 @@
       </w:rPr>
     </w:lvl>
   </w:abstractNum>
-  <w:abstractNum w:abstractNumId="23">
+  <w:abstractNum w:abstractNumId="24">
     <w:nsid w:val="547668D8"/>
     <w:multiLevelType w:val="hybridMultilevel"/>
     <w:tmpl w:val="440AC534"/>
@@ -41473,7 +45208,7 @@
       </w:pPr>
     </w:lvl>
   </w:abstractNum>
-  <w:abstractNum w:abstractNumId="24">
+  <w:abstractNum w:abstractNumId="25">
     <w:nsid w:val="592812CC"/>
     <w:multiLevelType w:val="hybridMultilevel"/>
     <w:tmpl w:val="88A006F6"/>
@@ -41559,7 +45294,7 @@
       </w:pPr>
     </w:lvl>
   </w:abstractNum>
-  <w:abstractNum w:abstractNumId="25">
+  <w:abstractNum w:abstractNumId="26">
     <w:nsid w:val="5CCC39A4"/>
     <w:multiLevelType w:val="hybridMultilevel"/>
     <w:tmpl w:val="5D2AA1A8"/>
@@ -41648,7 +45383,7 @@
       </w:pPr>
     </w:lvl>
   </w:abstractNum>
-  <w:abstractNum w:abstractNumId="26">
+  <w:abstractNum w:abstractNumId="27">
     <w:nsid w:val="69373A5B"/>
     <w:multiLevelType w:val="hybridMultilevel"/>
     <w:tmpl w:val="3F46AACA"/>
@@ -41737,7 +45472,7 @@
       </w:pPr>
     </w:lvl>
   </w:abstractNum>
-  <w:abstractNum w:abstractNumId="27">
+  <w:abstractNum w:abstractNumId="28">
     <w:nsid w:val="6F3C2ADE"/>
     <w:multiLevelType w:val="hybridMultilevel"/>
     <w:tmpl w:val="94BC8096"/>
@@ -41850,7 +45585,7 @@
       </w:rPr>
     </w:lvl>
   </w:abstractNum>
-  <w:abstractNum w:abstractNumId="28">
+  <w:abstractNum w:abstractNumId="29">
     <w:nsid w:val="73182AB1"/>
     <w:multiLevelType w:val="hybridMultilevel"/>
     <w:tmpl w:val="123CCB6C"/>
@@ -41963,7 +45698,7 @@
       </w:rPr>
     </w:lvl>
   </w:abstractNum>
-  <w:abstractNum w:abstractNumId="29">
+  <w:abstractNum w:abstractNumId="30">
     <w:nsid w:val="77BB17DD"/>
     <w:multiLevelType w:val="hybridMultilevel"/>
     <w:tmpl w:val="564638E8"/>
@@ -42076,7 +45811,7 @@
       </w:rPr>
     </w:lvl>
   </w:abstractNum>
-  <w:abstractNum w:abstractNumId="30">
+  <w:abstractNum w:abstractNumId="31">
     <w:nsid w:val="7AE50584"/>
     <w:multiLevelType w:val="hybridMultilevel"/>
     <w:tmpl w:val="6EFAFEA6"/>
@@ -42189,7 +45924,7 @@
       </w:rPr>
     </w:lvl>
   </w:abstractNum>
-  <w:abstractNum w:abstractNumId="31">
+  <w:abstractNum w:abstractNumId="32">
     <w:nsid w:val="7EBA7CBF"/>
     <w:multiLevelType w:val="hybridMultilevel"/>
     <w:tmpl w:val="EEE44B0A"/>
@@ -42276,55 +46011,55 @@
     </w:lvl>
   </w:abstractNum>
   <w:num w:numId="1">
-    <w:abstractNumId w:val="18"/>
+    <w:abstractNumId w:val="19"/>
   </w:num>
   <w:num w:numId="2">
-    <w:abstractNumId w:val="25"/>
+    <w:abstractNumId w:val="26"/>
   </w:num>
   <w:num w:numId="3">
-    <w:abstractNumId w:val="11"/>
+    <w:abstractNumId w:val="12"/>
   </w:num>
   <w:num w:numId="4">
-    <w:abstractNumId w:val="8"/>
+    <w:abstractNumId w:val="9"/>
   </w:num>
   <w:num w:numId="5">
-    <w:abstractNumId w:val="31"/>
+    <w:abstractNumId w:val="32"/>
   </w:num>
   <w:num w:numId="6">
     <w:abstractNumId w:val="1"/>
   </w:num>
   <w:num w:numId="7">
-    <w:abstractNumId w:val="7"/>
+    <w:abstractNumId w:val="8"/>
   </w:num>
   <w:num w:numId="8">
-    <w:abstractNumId w:val="19"/>
+    <w:abstractNumId w:val="20"/>
   </w:num>
   <w:num w:numId="9">
-    <w:abstractNumId w:val="26"/>
+    <w:abstractNumId w:val="27"/>
   </w:num>
   <w:num w:numId="10">
-    <w:abstractNumId w:val="23"/>
+    <w:abstractNumId w:val="24"/>
   </w:num>
   <w:num w:numId="11">
     <w:abstractNumId w:val="2"/>
   </w:num>
   <w:num w:numId="12">
-    <w:abstractNumId w:val="10"/>
+    <w:abstractNumId w:val="11"/>
   </w:num>
   <w:num w:numId="13">
-    <w:abstractNumId w:val="14"/>
+    <w:abstractNumId w:val="15"/>
   </w:num>
   <w:num w:numId="14">
-    <w:abstractNumId w:val="15"/>
+    <w:abstractNumId w:val="16"/>
   </w:num>
   <w:num w:numId="15">
-    <w:abstractNumId w:val="12"/>
+    <w:abstractNumId w:val="13"/>
   </w:num>
   <w:num w:numId="16">
-    <w:abstractNumId w:val="20"/>
+    <w:abstractNumId w:val="21"/>
   </w:num>
   <w:num w:numId="17">
-    <w:abstractNumId w:val="30"/>
+    <w:abstractNumId w:val="31"/>
   </w:num>
   <w:num w:numId="18">
     <w:abstractNumId w:val="3"/>
@@ -42333,13 +46068,13 @@
     <w:abstractNumId w:val="4"/>
   </w:num>
   <w:num w:numId="20">
-    <w:abstractNumId w:val="13"/>
+    <w:abstractNumId w:val="14"/>
   </w:num>
   <w:num w:numId="21">
     <w:abstractNumId w:val="6"/>
   </w:num>
   <w:num w:numId="22">
-    <w:abstractNumId w:val="21"/>
+    <w:abstractNumId w:val="22"/>
   </w:num>
   <w:num w:numId="23">
     <w:abstractNumId w:val="3"/>
@@ -42357,34 +46092,37 @@
     <w:abstractNumId w:val="3"/>
   </w:num>
   <w:num w:numId="28">
-    <w:abstractNumId w:val="16"/>
+    <w:abstractNumId w:val="17"/>
   </w:num>
   <w:num w:numId="29">
     <w:abstractNumId w:val="0"/>
   </w:num>
   <w:num w:numId="30">
-    <w:abstractNumId w:val="24"/>
+    <w:abstractNumId w:val="25"/>
   </w:num>
   <w:num w:numId="31">
     <w:abstractNumId w:val="5"/>
   </w:num>
   <w:num w:numId="32">
+    <w:abstractNumId w:val="29"/>
+  </w:num>
+  <w:num w:numId="33">
+    <w:abstractNumId w:val="18"/>
+  </w:num>
+  <w:num w:numId="34">
+    <w:abstractNumId w:val="10"/>
+  </w:num>
+  <w:num w:numId="35">
+    <w:abstractNumId w:val="23"/>
+  </w:num>
+  <w:num w:numId="36">
     <w:abstractNumId w:val="28"/>
   </w:num>
-  <w:num w:numId="33">
-    <w:abstractNumId w:val="17"/>
+  <w:num w:numId="37">
+    <w:abstractNumId w:val="30"/>
   </w:num>
-  <w:num w:numId="34">
-    <w:abstractNumId w:val="9"/>
-  </w:num>
-  <w:num w:numId="35">
-    <w:abstractNumId w:val="22"/>
-  </w:num>
-  <w:num w:numId="36">
-    <w:abstractNumId w:val="27"/>
-  </w:num>
-  <w:num w:numId="37">
-    <w:abstractNumId w:val="29"/>
+  <w:num w:numId="38">
+    <w:abstractNumId w:val="7"/>
   </w:num>
 </w:numbering>
 </file>
@@ -43320,6 +47058,7 @@
   </w:compat>
   <w:rsids>
     <w:rsidRoot w:val="00DF0A86"/>
+    <w:rsid w:val="00383317"/>
     <w:rsid w:val="00DF0A86"/>
   </w:rsids>
   <m:mathPr>
@@ -43501,6 +47240,7 @@
   <w:style w:type="paragraph" w:default="1" w:styleId="Normal">
     <w:name w:val="Normal"/>
     <w:qFormat/>
+    <w:rsid w:val="00383317"/>
   </w:style>
   <w:style w:type="character" w:default="1" w:styleId="Fuentedeprrafopredeter">
     <w:name w:val="Default Paragraph Font"/>
@@ -43535,7 +47275,7 @@
     <w:basedOn w:val="Fuentedeprrafopredeter"/>
     <w:uiPriority w:val="99"/>
     <w:semiHidden/>
-    <w:rsid w:val="00DF0A86"/>
+    <w:rsid w:val="00383317"/>
     <w:rPr>
       <w:color w:val="808080"/>
     </w:rPr>
@@ -43839,7 +47579,7 @@
 </file>
 
 <file path=customXml/itemProps1.xml><?xml version="1.0" encoding="utf-8"?>
-<ds:datastoreItem xmlns:ds="http://schemas.openxmlformats.org/officeDocument/2006/customXml" ds:itemID="{0B312D9B-E734-494F-BCDC-938ADDAC0A68}">
+<ds:datastoreItem xmlns:ds="http://schemas.openxmlformats.org/officeDocument/2006/customXml" ds:itemID="{6AB85672-DB86-4FA5-9EB8-EF3A818A6CAB}">
   <ds:schemaRefs>
     <ds:schemaRef ds:uri="http://schemas.openxmlformats.org/officeDocument/2006/bibliography"/>
   </ds:schemaRefs>

</xml_diff>